<commit_message>
Git assignment Final Commit
</commit_message>
<xml_diff>
--- a/Git Assingment.docx
+++ b/Git Assingment.docx
@@ -14,7 +14,7 @@
     </w:p>
     <w:p>
       <w:pPr>
-        <w:pStyle w:val="6"/>
+        <w:pStyle w:val="7"/>
         <w:numPr>
           <w:ilvl w:val="0"/>
           <w:numId w:val="1"/>
@@ -26,7 +26,7 @@
     </w:p>
     <w:p>
       <w:pPr>
-        <w:pStyle w:val="6"/>
+        <w:pStyle w:val="7"/>
         <w:numPr>
           <w:ilvl w:val="0"/>
           <w:numId w:val="0"/>
@@ -68,21 +68,21 @@
     </w:p>
     <w:p>
       <w:pPr>
-        <w:pStyle w:val="6"/>
-        <w:numPr>
-          <w:ilvl w:val="0"/>
-          <w:numId w:val="0"/>
-        </w:numPr>
-        <w:ind w:left="1080" w:leftChars="0"/>
-        <w:rPr>
-          <w:rFonts w:hint="default"/>
-          <w:lang w:val="en-IN"/>
-        </w:rPr>
-      </w:pPr>
-    </w:p>
-    <w:p>
-      <w:pPr>
-        <w:pStyle w:val="6"/>
+        <w:pStyle w:val="7"/>
+        <w:numPr>
+          <w:ilvl w:val="0"/>
+          <w:numId w:val="0"/>
+        </w:numPr>
+        <w:ind w:left="1080" w:leftChars="0"/>
+        <w:rPr>
+          <w:rFonts w:hint="default"/>
+          <w:lang w:val="en-IN"/>
+        </w:rPr>
+      </w:pPr>
+    </w:p>
+    <w:p>
+      <w:pPr>
+        <w:pStyle w:val="7"/>
         <w:numPr>
           <w:ilvl w:val="0"/>
           <w:numId w:val="1"/>
@@ -103,7 +103,7 @@
     </w:p>
     <w:p>
       <w:pPr>
-        <w:pStyle w:val="6"/>
+        <w:pStyle w:val="7"/>
         <w:numPr>
           <w:ilvl w:val="0"/>
           <w:numId w:val="0"/>
@@ -128,21 +128,21 @@
     </w:p>
     <w:p>
       <w:pPr>
-        <w:pStyle w:val="6"/>
-        <w:numPr>
-          <w:ilvl w:val="0"/>
-          <w:numId w:val="0"/>
-        </w:numPr>
-        <w:ind w:left="1080" w:leftChars="0"/>
-        <w:rPr>
-          <w:rFonts w:hint="default"/>
-          <w:lang w:val="en-IN"/>
-        </w:rPr>
-      </w:pPr>
-    </w:p>
-    <w:p>
-      <w:pPr>
-        <w:pStyle w:val="6"/>
+        <w:pStyle w:val="7"/>
+        <w:numPr>
+          <w:ilvl w:val="0"/>
+          <w:numId w:val="0"/>
+        </w:numPr>
+        <w:ind w:left="1080" w:leftChars="0"/>
+        <w:rPr>
+          <w:rFonts w:hint="default"/>
+          <w:lang w:val="en-IN"/>
+        </w:rPr>
+      </w:pPr>
+    </w:p>
+    <w:p>
+      <w:pPr>
+        <w:pStyle w:val="7"/>
         <w:numPr>
           <w:ilvl w:val="0"/>
           <w:numId w:val="1"/>
@@ -154,7 +154,7 @@
     </w:p>
     <w:p>
       <w:pPr>
-        <w:pStyle w:val="6"/>
+        <w:pStyle w:val="7"/>
         <w:numPr>
           <w:ilvl w:val="0"/>
           <w:numId w:val="0"/>
@@ -179,21 +179,21 @@
     </w:p>
     <w:p>
       <w:pPr>
-        <w:pStyle w:val="6"/>
-        <w:numPr>
-          <w:ilvl w:val="0"/>
-          <w:numId w:val="0"/>
-        </w:numPr>
-        <w:ind w:left="1080" w:leftChars="0"/>
-        <w:rPr>
-          <w:rFonts w:hint="default"/>
-          <w:lang w:val="en-IN"/>
-        </w:rPr>
-      </w:pPr>
-    </w:p>
-    <w:p>
-      <w:pPr>
-        <w:pStyle w:val="6"/>
+        <w:pStyle w:val="7"/>
+        <w:numPr>
+          <w:ilvl w:val="0"/>
+          <w:numId w:val="0"/>
+        </w:numPr>
+        <w:ind w:left="1080" w:leftChars="0"/>
+        <w:rPr>
+          <w:rFonts w:hint="default"/>
+          <w:lang w:val="en-IN"/>
+        </w:rPr>
+      </w:pPr>
+    </w:p>
+    <w:p>
+      <w:pPr>
+        <w:pStyle w:val="7"/>
         <w:numPr>
           <w:ilvl w:val="0"/>
           <w:numId w:val="1"/>
@@ -205,7 +205,7 @@
     </w:p>
     <w:p>
       <w:pPr>
-        <w:pStyle w:val="6"/>
+        <w:pStyle w:val="7"/>
         <w:numPr>
           <w:ilvl w:val="0"/>
           <w:numId w:val="0"/>
@@ -228,21 +228,21 @@
     </w:p>
     <w:p>
       <w:pPr>
-        <w:pStyle w:val="6"/>
-        <w:numPr>
-          <w:ilvl w:val="0"/>
-          <w:numId w:val="0"/>
-        </w:numPr>
-        <w:ind w:left="1080" w:leftChars="0"/>
-        <w:rPr>
-          <w:rFonts w:hint="default"/>
-          <w:lang w:val="en-IN"/>
-        </w:rPr>
-      </w:pPr>
-    </w:p>
-    <w:p>
-      <w:pPr>
-        <w:pStyle w:val="6"/>
+        <w:pStyle w:val="7"/>
+        <w:numPr>
+          <w:ilvl w:val="0"/>
+          <w:numId w:val="0"/>
+        </w:numPr>
+        <w:ind w:left="1080" w:leftChars="0"/>
+        <w:rPr>
+          <w:rFonts w:hint="default"/>
+          <w:lang w:val="en-IN"/>
+        </w:rPr>
+      </w:pPr>
+    </w:p>
+    <w:p>
+      <w:pPr>
+        <w:pStyle w:val="7"/>
         <w:numPr>
           <w:ilvl w:val="0"/>
           <w:numId w:val="1"/>
@@ -254,7 +254,7 @@
     </w:p>
     <w:p>
       <w:pPr>
-        <w:pStyle w:val="6"/>
+        <w:pStyle w:val="7"/>
         <w:numPr>
           <w:ilvl w:val="0"/>
           <w:numId w:val="0"/>
@@ -279,21 +279,21 @@
     </w:p>
     <w:p>
       <w:pPr>
-        <w:pStyle w:val="6"/>
-        <w:numPr>
-          <w:ilvl w:val="0"/>
-          <w:numId w:val="0"/>
-        </w:numPr>
-        <w:ind w:left="1080" w:leftChars="0"/>
-        <w:rPr>
-          <w:rFonts w:hint="default"/>
-          <w:lang w:val="en-IN"/>
-        </w:rPr>
-      </w:pPr>
-    </w:p>
-    <w:p>
-      <w:pPr>
-        <w:pStyle w:val="6"/>
+        <w:pStyle w:val="7"/>
+        <w:numPr>
+          <w:ilvl w:val="0"/>
+          <w:numId w:val="0"/>
+        </w:numPr>
+        <w:ind w:left="1080" w:leftChars="0"/>
+        <w:rPr>
+          <w:rFonts w:hint="default"/>
+          <w:lang w:val="en-IN"/>
+        </w:rPr>
+      </w:pPr>
+    </w:p>
+    <w:p>
+      <w:pPr>
+        <w:pStyle w:val="7"/>
         <w:numPr>
           <w:ilvl w:val="0"/>
           <w:numId w:val="1"/>
@@ -311,7 +311,7 @@
     </w:p>
     <w:p>
       <w:pPr>
-        <w:pStyle w:val="6"/>
+        <w:pStyle w:val="7"/>
         <w:numPr>
           <w:ilvl w:val="0"/>
           <w:numId w:val="0"/>
@@ -360,7 +360,7 @@
     </w:p>
     <w:p>
       <w:pPr>
-        <w:pStyle w:val="6"/>
+        <w:pStyle w:val="7"/>
         <w:numPr>
           <w:ilvl w:val="0"/>
           <w:numId w:val="0"/>
@@ -376,7 +376,7 @@
     </w:p>
     <w:p>
       <w:pPr>
-        <w:pStyle w:val="6"/>
+        <w:pStyle w:val="7"/>
         <w:numPr>
           <w:ilvl w:val="0"/>
           <w:numId w:val="1"/>
@@ -388,7 +388,7 @@
     </w:p>
     <w:p>
       <w:pPr>
-        <w:pStyle w:val="6"/>
+        <w:pStyle w:val="7"/>
         <w:numPr>
           <w:ilvl w:val="0"/>
           <w:numId w:val="0"/>
@@ -413,21 +413,21 @@
     </w:p>
     <w:p>
       <w:pPr>
-        <w:pStyle w:val="6"/>
-        <w:numPr>
-          <w:ilvl w:val="0"/>
-          <w:numId w:val="0"/>
-        </w:numPr>
-        <w:ind w:left="1080" w:leftChars="0"/>
-        <w:rPr>
-          <w:rFonts w:hint="default"/>
-          <w:lang w:val="en-IN"/>
-        </w:rPr>
-      </w:pPr>
-    </w:p>
-    <w:p>
-      <w:pPr>
-        <w:pStyle w:val="6"/>
+        <w:pStyle w:val="7"/>
+        <w:numPr>
+          <w:ilvl w:val="0"/>
+          <w:numId w:val="0"/>
+        </w:numPr>
+        <w:ind w:left="1080" w:leftChars="0"/>
+        <w:rPr>
+          <w:rFonts w:hint="default"/>
+          <w:lang w:val="en-IN"/>
+        </w:rPr>
+      </w:pPr>
+    </w:p>
+    <w:p>
+      <w:pPr>
+        <w:pStyle w:val="7"/>
         <w:numPr>
           <w:ilvl w:val="0"/>
           <w:numId w:val="1"/>
@@ -439,7 +439,7 @@
     </w:p>
     <w:p>
       <w:pPr>
-        <w:pStyle w:val="6"/>
+        <w:pStyle w:val="7"/>
         <w:numPr>
           <w:ilvl w:val="0"/>
           <w:numId w:val="0"/>
@@ -464,21 +464,21 @@
     </w:p>
     <w:p>
       <w:pPr>
-        <w:pStyle w:val="6"/>
-        <w:numPr>
-          <w:ilvl w:val="0"/>
-          <w:numId w:val="0"/>
-        </w:numPr>
-        <w:ind w:left="1080" w:leftChars="0"/>
-        <w:rPr>
-          <w:rFonts w:hint="default"/>
-          <w:lang w:val="en-IN"/>
-        </w:rPr>
-      </w:pPr>
-    </w:p>
-    <w:p>
-      <w:pPr>
-        <w:pStyle w:val="6"/>
+        <w:pStyle w:val="7"/>
+        <w:numPr>
+          <w:ilvl w:val="0"/>
+          <w:numId w:val="0"/>
+        </w:numPr>
+        <w:ind w:left="1080" w:leftChars="0"/>
+        <w:rPr>
+          <w:rFonts w:hint="default"/>
+          <w:lang w:val="en-IN"/>
+        </w:rPr>
+      </w:pPr>
+    </w:p>
+    <w:p>
+      <w:pPr>
+        <w:pStyle w:val="7"/>
         <w:numPr>
           <w:ilvl w:val="0"/>
           <w:numId w:val="1"/>
@@ -490,7 +490,7 @@
     </w:p>
     <w:p>
       <w:pPr>
-        <w:pStyle w:val="6"/>
+        <w:pStyle w:val="7"/>
         <w:numPr>
           <w:ilvl w:val="0"/>
           <w:numId w:val="0"/>
@@ -515,21 +515,21 @@
     </w:p>
     <w:p>
       <w:pPr>
-        <w:pStyle w:val="6"/>
-        <w:numPr>
-          <w:ilvl w:val="0"/>
-          <w:numId w:val="0"/>
-        </w:numPr>
-        <w:ind w:left="1080" w:leftChars="0"/>
-        <w:rPr>
-          <w:rFonts w:hint="default"/>
-          <w:lang w:val="en-IN"/>
-        </w:rPr>
-      </w:pPr>
-    </w:p>
-    <w:p>
-      <w:pPr>
-        <w:pStyle w:val="6"/>
+        <w:pStyle w:val="7"/>
+        <w:numPr>
+          <w:ilvl w:val="0"/>
+          <w:numId w:val="0"/>
+        </w:numPr>
+        <w:ind w:left="1080" w:leftChars="0"/>
+        <w:rPr>
+          <w:rFonts w:hint="default"/>
+          <w:lang w:val="en-IN"/>
+        </w:rPr>
+      </w:pPr>
+    </w:p>
+    <w:p>
+      <w:pPr>
+        <w:pStyle w:val="7"/>
         <w:numPr>
           <w:ilvl w:val="0"/>
           <w:numId w:val="1"/>
@@ -541,7 +541,7 @@
     </w:p>
     <w:p>
       <w:pPr>
-        <w:pStyle w:val="6"/>
+        <w:pStyle w:val="7"/>
         <w:numPr>
           <w:ilvl w:val="0"/>
           <w:numId w:val="0"/>
@@ -566,21 +566,21 @@
     </w:p>
     <w:p>
       <w:pPr>
-        <w:pStyle w:val="6"/>
-        <w:numPr>
-          <w:ilvl w:val="0"/>
-          <w:numId w:val="0"/>
-        </w:numPr>
-        <w:ind w:left="1080" w:leftChars="0"/>
-        <w:rPr>
-          <w:rFonts w:hint="default"/>
-          <w:lang w:val="en-IN"/>
-        </w:rPr>
-      </w:pPr>
-    </w:p>
-    <w:p>
-      <w:pPr>
-        <w:pStyle w:val="6"/>
+        <w:pStyle w:val="7"/>
+        <w:numPr>
+          <w:ilvl w:val="0"/>
+          <w:numId w:val="0"/>
+        </w:numPr>
+        <w:ind w:left="1080" w:leftChars="0"/>
+        <w:rPr>
+          <w:rFonts w:hint="default"/>
+          <w:lang w:val="en-IN"/>
+        </w:rPr>
+      </w:pPr>
+    </w:p>
+    <w:p>
+      <w:pPr>
+        <w:pStyle w:val="7"/>
         <w:numPr>
           <w:ilvl w:val="0"/>
           <w:numId w:val="1"/>
@@ -592,7 +592,7 @@
     </w:p>
     <w:p>
       <w:pPr>
-        <w:pStyle w:val="6"/>
+        <w:pStyle w:val="7"/>
         <w:numPr>
           <w:ilvl w:val="0"/>
           <w:numId w:val="0"/>
@@ -617,21 +617,21 @@
     </w:p>
     <w:p>
       <w:pPr>
-        <w:pStyle w:val="6"/>
-        <w:numPr>
-          <w:ilvl w:val="0"/>
-          <w:numId w:val="0"/>
-        </w:numPr>
-        <w:ind w:left="1080" w:leftChars="0"/>
-        <w:rPr>
-          <w:rFonts w:hint="default"/>
-          <w:lang w:val="en-IN"/>
-        </w:rPr>
-      </w:pPr>
-    </w:p>
-    <w:p>
-      <w:pPr>
-        <w:pStyle w:val="6"/>
+        <w:pStyle w:val="7"/>
+        <w:numPr>
+          <w:ilvl w:val="0"/>
+          <w:numId w:val="0"/>
+        </w:numPr>
+        <w:ind w:left="1080" w:leftChars="0"/>
+        <w:rPr>
+          <w:rFonts w:hint="default"/>
+          <w:lang w:val="en-IN"/>
+        </w:rPr>
+      </w:pPr>
+    </w:p>
+    <w:p>
+      <w:pPr>
+        <w:pStyle w:val="7"/>
         <w:numPr>
           <w:ilvl w:val="0"/>
           <w:numId w:val="1"/>
@@ -643,7 +643,7 @@
     </w:p>
     <w:p>
       <w:pPr>
-        <w:pStyle w:val="6"/>
+        <w:pStyle w:val="7"/>
         <w:numPr>
           <w:ilvl w:val="0"/>
           <w:numId w:val="0"/>
@@ -668,21 +668,21 @@
     </w:p>
     <w:p>
       <w:pPr>
-        <w:pStyle w:val="6"/>
-        <w:numPr>
-          <w:ilvl w:val="0"/>
-          <w:numId w:val="0"/>
-        </w:numPr>
-        <w:ind w:left="1080" w:leftChars="0"/>
-        <w:rPr>
-          <w:rFonts w:hint="default"/>
-          <w:lang w:val="en-IN"/>
-        </w:rPr>
-      </w:pPr>
-    </w:p>
-    <w:p>
-      <w:pPr>
-        <w:pStyle w:val="6"/>
+        <w:pStyle w:val="7"/>
+        <w:numPr>
+          <w:ilvl w:val="0"/>
+          <w:numId w:val="0"/>
+        </w:numPr>
+        <w:ind w:left="1080" w:leftChars="0"/>
+        <w:rPr>
+          <w:rFonts w:hint="default"/>
+          <w:lang w:val="en-IN"/>
+        </w:rPr>
+      </w:pPr>
+    </w:p>
+    <w:p>
+      <w:pPr>
+        <w:pStyle w:val="7"/>
         <w:numPr>
           <w:ilvl w:val="0"/>
           <w:numId w:val="1"/>
@@ -694,7 +694,7 @@
     </w:p>
     <w:p>
       <w:pPr>
-        <w:pStyle w:val="6"/>
+        <w:pStyle w:val="7"/>
         <w:numPr>
           <w:ilvl w:val="0"/>
           <w:numId w:val="0"/>
@@ -719,21 +719,21 @@
     </w:p>
     <w:p>
       <w:pPr>
-        <w:pStyle w:val="6"/>
-        <w:numPr>
-          <w:ilvl w:val="0"/>
-          <w:numId w:val="0"/>
-        </w:numPr>
-        <w:ind w:left="1080" w:leftChars="0"/>
-        <w:rPr>
-          <w:rFonts w:hint="default"/>
-          <w:lang w:val="en-IN"/>
-        </w:rPr>
-      </w:pPr>
-    </w:p>
-    <w:p>
-      <w:pPr>
-        <w:pStyle w:val="6"/>
+        <w:pStyle w:val="7"/>
+        <w:numPr>
+          <w:ilvl w:val="0"/>
+          <w:numId w:val="0"/>
+        </w:numPr>
+        <w:ind w:left="1080" w:leftChars="0"/>
+        <w:rPr>
+          <w:rFonts w:hint="default"/>
+          <w:lang w:val="en-IN"/>
+        </w:rPr>
+      </w:pPr>
+    </w:p>
+    <w:p>
+      <w:pPr>
+        <w:pStyle w:val="7"/>
         <w:numPr>
           <w:ilvl w:val="0"/>
           <w:numId w:val="1"/>
@@ -745,7 +745,7 @@
     </w:p>
     <w:p>
       <w:pPr>
-        <w:pStyle w:val="6"/>
+        <w:pStyle w:val="7"/>
         <w:numPr>
           <w:ilvl w:val="0"/>
           <w:numId w:val="0"/>
@@ -770,7 +770,7 @@
     </w:p>
     <w:p>
       <w:pPr>
-        <w:pStyle w:val="6"/>
+        <w:pStyle w:val="7"/>
         <w:numPr>
           <w:ilvl w:val="0"/>
           <w:numId w:val="1"/>
@@ -782,7 +782,7 @@
     </w:p>
     <w:p>
       <w:pPr>
-        <w:pStyle w:val="6"/>
+        <w:pStyle w:val="7"/>
         <w:numPr>
           <w:ilvl w:val="0"/>
           <w:numId w:val="0"/>
@@ -807,21 +807,21 @@
     </w:p>
     <w:p>
       <w:pPr>
-        <w:pStyle w:val="6"/>
-        <w:numPr>
-          <w:ilvl w:val="0"/>
-          <w:numId w:val="0"/>
-        </w:numPr>
-        <w:ind w:left="1080" w:leftChars="0"/>
-        <w:rPr>
-          <w:rFonts w:hint="default"/>
-          <w:lang w:val="en-IN"/>
-        </w:rPr>
-      </w:pPr>
-    </w:p>
-    <w:p>
-      <w:pPr>
-        <w:pStyle w:val="6"/>
+        <w:pStyle w:val="7"/>
+        <w:numPr>
+          <w:ilvl w:val="0"/>
+          <w:numId w:val="0"/>
+        </w:numPr>
+        <w:ind w:left="1080" w:leftChars="0"/>
+        <w:rPr>
+          <w:rFonts w:hint="default"/>
+          <w:lang w:val="en-IN"/>
+        </w:rPr>
+      </w:pPr>
+    </w:p>
+    <w:p>
+      <w:pPr>
+        <w:pStyle w:val="7"/>
         <w:numPr>
           <w:ilvl w:val="0"/>
           <w:numId w:val="1"/>
@@ -833,7 +833,7 @@
     </w:p>
     <w:p>
       <w:pPr>
-        <w:pStyle w:val="6"/>
+        <w:pStyle w:val="7"/>
         <w:numPr>
           <w:ilvl w:val="0"/>
           <w:numId w:val="0"/>
@@ -858,23 +858,23 @@
     </w:p>
     <w:p>
       <w:pPr>
-        <w:pStyle w:val="6"/>
-        <w:numPr>
-          <w:ilvl w:val="0"/>
-          <w:numId w:val="0"/>
-        </w:numPr>
-        <w:ind w:left="1080" w:leftChars="0"/>
-        <w:rPr>
-          <w:rFonts w:hint="default"/>
-          <w:b/>
-          <w:bCs/>
-          <w:lang w:val="en-IN"/>
-        </w:rPr>
-      </w:pPr>
-    </w:p>
-    <w:p>
-      <w:pPr>
-        <w:pStyle w:val="6"/>
+        <w:pStyle w:val="7"/>
+        <w:numPr>
+          <w:ilvl w:val="0"/>
+          <w:numId w:val="0"/>
+        </w:numPr>
+        <w:ind w:left="1080" w:leftChars="0"/>
+        <w:rPr>
+          <w:rFonts w:hint="default"/>
+          <w:b/>
+          <w:bCs/>
+          <w:lang w:val="en-IN"/>
+        </w:rPr>
+      </w:pPr>
+    </w:p>
+    <w:p>
+      <w:pPr>
+        <w:pStyle w:val="7"/>
         <w:numPr>
           <w:ilvl w:val="0"/>
           <w:numId w:val="1"/>
@@ -886,7 +886,7 @@
     </w:p>
     <w:p>
       <w:pPr>
-        <w:pStyle w:val="6"/>
+        <w:pStyle w:val="7"/>
         <w:numPr>
           <w:ilvl w:val="0"/>
           <w:numId w:val="0"/>
@@ -911,21 +911,21 @@
     </w:p>
     <w:p>
       <w:pPr>
-        <w:pStyle w:val="6"/>
-        <w:numPr>
-          <w:ilvl w:val="0"/>
-          <w:numId w:val="0"/>
-        </w:numPr>
-        <w:ind w:left="1080" w:leftChars="0"/>
-        <w:rPr>
-          <w:rFonts w:hint="default"/>
-          <w:lang w:val="en-IN"/>
-        </w:rPr>
-      </w:pPr>
-    </w:p>
-    <w:p>
-      <w:pPr>
-        <w:pStyle w:val="6"/>
+        <w:pStyle w:val="7"/>
+        <w:numPr>
+          <w:ilvl w:val="0"/>
+          <w:numId w:val="0"/>
+        </w:numPr>
+        <w:ind w:left="1080" w:leftChars="0"/>
+        <w:rPr>
+          <w:rFonts w:hint="default"/>
+          <w:lang w:val="en-IN"/>
+        </w:rPr>
+      </w:pPr>
+    </w:p>
+    <w:p>
+      <w:pPr>
+        <w:pStyle w:val="7"/>
         <w:numPr>
           <w:ilvl w:val="0"/>
           <w:numId w:val="1"/>
@@ -937,7 +937,7 @@
     </w:p>
     <w:p>
       <w:pPr>
-        <w:pStyle w:val="6"/>
+        <w:pStyle w:val="7"/>
         <w:numPr>
           <w:ilvl w:val="0"/>
           <w:numId w:val="0"/>
@@ -962,23 +962,23 @@
     </w:p>
     <w:p>
       <w:pPr>
-        <w:pStyle w:val="6"/>
-        <w:numPr>
-          <w:ilvl w:val="0"/>
-          <w:numId w:val="0"/>
-        </w:numPr>
-        <w:ind w:left="1080" w:leftChars="0"/>
-        <w:rPr>
-          <w:rFonts w:hint="default"/>
-          <w:b/>
-          <w:bCs/>
-          <w:lang w:val="en-IN"/>
-        </w:rPr>
-      </w:pPr>
-    </w:p>
-    <w:p>
-      <w:pPr>
-        <w:pStyle w:val="6"/>
+        <w:pStyle w:val="7"/>
+        <w:numPr>
+          <w:ilvl w:val="0"/>
+          <w:numId w:val="0"/>
+        </w:numPr>
+        <w:ind w:left="1080" w:leftChars="0"/>
+        <w:rPr>
+          <w:rFonts w:hint="default"/>
+          <w:b/>
+          <w:bCs/>
+          <w:lang w:val="en-IN"/>
+        </w:rPr>
+      </w:pPr>
+    </w:p>
+    <w:p>
+      <w:pPr>
+        <w:pStyle w:val="7"/>
         <w:numPr>
           <w:ilvl w:val="0"/>
           <w:numId w:val="1"/>
@@ -1003,7 +1003,7 @@
     </w:p>
     <w:p>
       <w:pPr>
-        <w:pStyle w:val="6"/>
+        <w:pStyle w:val="7"/>
         <w:numPr>
           <w:ilvl w:val="0"/>
           <w:numId w:val="0"/>
@@ -1063,7 +1063,7 @@
     </w:p>
     <w:p>
       <w:pPr>
-        <w:pStyle w:val="6"/>
+        <w:pStyle w:val="7"/>
         <w:numPr>
           <w:ilvl w:val="0"/>
           <w:numId w:val="0"/>
@@ -1079,7 +1079,7 @@
     </w:p>
     <w:p>
       <w:pPr>
-        <w:pStyle w:val="6"/>
+        <w:pStyle w:val="7"/>
         <w:numPr>
           <w:ilvl w:val="0"/>
           <w:numId w:val="1"/>
@@ -1091,7 +1091,7 @@
     </w:p>
     <w:p>
       <w:pPr>
-        <w:pStyle w:val="6"/>
+        <w:pStyle w:val="7"/>
         <w:numPr>
           <w:ilvl w:val="0"/>
           <w:numId w:val="0"/>
@@ -1145,7 +1145,7 @@
     </w:p>
     <w:p>
       <w:pPr>
-        <w:pStyle w:val="6"/>
+        <w:pStyle w:val="7"/>
         <w:numPr>
           <w:ilvl w:val="0"/>
           <w:numId w:val="1"/>
@@ -1157,7 +1157,7 @@
     </w:p>
     <w:p>
       <w:pPr>
-        <w:pStyle w:val="6"/>
+        <w:pStyle w:val="7"/>
         <w:numPr>
           <w:ilvl w:val="0"/>
           <w:numId w:val="0"/>
@@ -1182,21 +1182,21 @@
     </w:p>
     <w:p>
       <w:pPr>
-        <w:pStyle w:val="6"/>
-        <w:numPr>
-          <w:ilvl w:val="0"/>
-          <w:numId w:val="0"/>
-        </w:numPr>
-        <w:ind w:left="1080" w:leftChars="0"/>
-        <w:rPr>
-          <w:rFonts w:hint="default"/>
-          <w:lang w:val="en-IN"/>
-        </w:rPr>
-      </w:pPr>
-    </w:p>
-    <w:p>
-      <w:pPr>
-        <w:pStyle w:val="6"/>
+        <w:pStyle w:val="7"/>
+        <w:numPr>
+          <w:ilvl w:val="0"/>
+          <w:numId w:val="0"/>
+        </w:numPr>
+        <w:ind w:left="1080" w:leftChars="0"/>
+        <w:rPr>
+          <w:rFonts w:hint="default"/>
+          <w:lang w:val="en-IN"/>
+        </w:rPr>
+      </w:pPr>
+    </w:p>
+    <w:p>
+      <w:pPr>
+        <w:pStyle w:val="7"/>
         <w:numPr>
           <w:ilvl w:val="0"/>
           <w:numId w:val="1"/>
@@ -1208,7 +1208,7 @@
     </w:p>
     <w:p>
       <w:pPr>
-        <w:pStyle w:val="6"/>
+        <w:pStyle w:val="7"/>
         <w:numPr>
           <w:ilvl w:val="0"/>
           <w:numId w:val="0"/>
@@ -1254,21 +1254,21 @@
     </w:p>
     <w:p>
       <w:pPr>
-        <w:pStyle w:val="6"/>
-        <w:numPr>
-          <w:ilvl w:val="0"/>
-          <w:numId w:val="0"/>
-        </w:numPr>
-        <w:ind w:left="1080" w:leftChars="0"/>
-        <w:rPr>
-          <w:rFonts w:hint="default"/>
-          <w:lang w:val="en-IN"/>
-        </w:rPr>
-      </w:pPr>
-    </w:p>
-    <w:p>
-      <w:pPr>
-        <w:pStyle w:val="6"/>
+        <w:pStyle w:val="7"/>
+        <w:numPr>
+          <w:ilvl w:val="0"/>
+          <w:numId w:val="0"/>
+        </w:numPr>
+        <w:ind w:left="1080" w:leftChars="0"/>
+        <w:rPr>
+          <w:rFonts w:hint="default"/>
+          <w:lang w:val="en-IN"/>
+        </w:rPr>
+      </w:pPr>
+    </w:p>
+    <w:p>
+      <w:pPr>
+        <w:pStyle w:val="7"/>
         <w:numPr>
           <w:ilvl w:val="0"/>
           <w:numId w:val="1"/>
@@ -1287,7 +1287,7 @@
     </w:p>
     <w:p>
       <w:pPr>
-        <w:pStyle w:val="6"/>
+        <w:pStyle w:val="7"/>
         <w:numPr>
           <w:ilvl w:val="0"/>
           <w:numId w:val="0"/>
@@ -1312,21 +1312,21 @@
     </w:p>
     <w:p>
       <w:pPr>
-        <w:pStyle w:val="6"/>
-        <w:numPr>
-          <w:ilvl w:val="0"/>
-          <w:numId w:val="0"/>
-        </w:numPr>
-        <w:ind w:left="1080" w:leftChars="0"/>
-        <w:rPr>
-          <w:rFonts w:hint="default"/>
-          <w:lang w:val="en-IN"/>
-        </w:rPr>
-      </w:pPr>
-    </w:p>
-    <w:p>
-      <w:pPr>
-        <w:pStyle w:val="6"/>
+        <w:pStyle w:val="7"/>
+        <w:numPr>
+          <w:ilvl w:val="0"/>
+          <w:numId w:val="0"/>
+        </w:numPr>
+        <w:ind w:left="1080" w:leftChars="0"/>
+        <w:rPr>
+          <w:rFonts w:hint="default"/>
+          <w:lang w:val="en-IN"/>
+        </w:rPr>
+      </w:pPr>
+    </w:p>
+    <w:p>
+      <w:pPr>
+        <w:pStyle w:val="7"/>
         <w:numPr>
           <w:ilvl w:val="0"/>
           <w:numId w:val="1"/>
@@ -1338,7 +1338,7 @@
     </w:p>
     <w:p>
       <w:pPr>
-        <w:pStyle w:val="6"/>
+        <w:pStyle w:val="7"/>
         <w:numPr>
           <w:ilvl w:val="0"/>
           <w:numId w:val="0"/>
@@ -1363,21 +1363,21 @@
     </w:p>
     <w:p>
       <w:pPr>
-        <w:pStyle w:val="6"/>
-        <w:numPr>
-          <w:ilvl w:val="0"/>
-          <w:numId w:val="0"/>
-        </w:numPr>
-        <w:ind w:left="1080" w:leftChars="0"/>
-        <w:rPr>
-          <w:rFonts w:hint="default"/>
-          <w:lang w:val="en-IN"/>
-        </w:rPr>
-      </w:pPr>
-    </w:p>
-    <w:p>
-      <w:pPr>
-        <w:pStyle w:val="6"/>
+        <w:pStyle w:val="7"/>
+        <w:numPr>
+          <w:ilvl w:val="0"/>
+          <w:numId w:val="0"/>
+        </w:numPr>
+        <w:ind w:left="1080" w:leftChars="0"/>
+        <w:rPr>
+          <w:rFonts w:hint="default"/>
+          <w:lang w:val="en-IN"/>
+        </w:rPr>
+      </w:pPr>
+    </w:p>
+    <w:p>
+      <w:pPr>
+        <w:pStyle w:val="7"/>
         <w:numPr>
           <w:ilvl w:val="0"/>
           <w:numId w:val="1"/>
@@ -1389,7 +1389,7 @@
     </w:p>
     <w:p>
       <w:pPr>
-        <w:pStyle w:val="6"/>
+        <w:pStyle w:val="7"/>
         <w:numPr>
           <w:ilvl w:val="0"/>
           <w:numId w:val="0"/>
@@ -1414,23 +1414,23 @@
     </w:p>
     <w:p>
       <w:pPr>
-        <w:pStyle w:val="6"/>
-        <w:numPr>
-          <w:ilvl w:val="0"/>
-          <w:numId w:val="0"/>
-        </w:numPr>
-        <w:ind w:left="1080" w:leftChars="0"/>
-        <w:rPr>
-          <w:rFonts w:hint="default"/>
-          <w:b/>
-          <w:bCs/>
-          <w:lang w:val="en-IN"/>
-        </w:rPr>
-      </w:pPr>
-    </w:p>
-    <w:p>
-      <w:pPr>
-        <w:pStyle w:val="6"/>
+        <w:pStyle w:val="7"/>
+        <w:numPr>
+          <w:ilvl w:val="0"/>
+          <w:numId w:val="0"/>
+        </w:numPr>
+        <w:ind w:left="1080" w:leftChars="0"/>
+        <w:rPr>
+          <w:rFonts w:hint="default"/>
+          <w:b/>
+          <w:bCs/>
+          <w:lang w:val="en-IN"/>
+        </w:rPr>
+      </w:pPr>
+    </w:p>
+    <w:p>
+      <w:pPr>
+        <w:pStyle w:val="7"/>
         <w:numPr>
           <w:ilvl w:val="0"/>
           <w:numId w:val="1"/>
@@ -1442,7 +1442,7 @@
     </w:p>
     <w:p>
       <w:pPr>
-        <w:pStyle w:val="6"/>
+        <w:pStyle w:val="7"/>
         <w:numPr>
           <w:ilvl w:val="0"/>
           <w:numId w:val="0"/>
@@ -1467,35 +1467,35 @@
     </w:p>
     <w:p>
       <w:pPr>
-        <w:pStyle w:val="6"/>
-        <w:numPr>
-          <w:ilvl w:val="0"/>
-          <w:numId w:val="0"/>
-        </w:numPr>
-        <w:ind w:left="1080" w:leftChars="0"/>
-        <w:rPr>
-          <w:rFonts w:hint="default"/>
-          <w:lang w:val="en-IN"/>
-        </w:rPr>
-      </w:pPr>
-    </w:p>
-    <w:p>
-      <w:pPr>
-        <w:pStyle w:val="6"/>
-        <w:numPr>
-          <w:ilvl w:val="0"/>
-          <w:numId w:val="0"/>
-        </w:numPr>
-        <w:ind w:left="1080" w:leftChars="0"/>
-        <w:rPr>
-          <w:rFonts w:hint="default"/>
-          <w:lang w:val="en-IN"/>
-        </w:rPr>
-      </w:pPr>
-    </w:p>
-    <w:p>
-      <w:pPr>
-        <w:pStyle w:val="6"/>
+        <w:pStyle w:val="7"/>
+        <w:numPr>
+          <w:ilvl w:val="0"/>
+          <w:numId w:val="0"/>
+        </w:numPr>
+        <w:ind w:left="1080" w:leftChars="0"/>
+        <w:rPr>
+          <w:rFonts w:hint="default"/>
+          <w:lang w:val="en-IN"/>
+        </w:rPr>
+      </w:pPr>
+    </w:p>
+    <w:p>
+      <w:pPr>
+        <w:pStyle w:val="7"/>
+        <w:numPr>
+          <w:ilvl w:val="0"/>
+          <w:numId w:val="0"/>
+        </w:numPr>
+        <w:ind w:left="1080" w:leftChars="0"/>
+        <w:rPr>
+          <w:rFonts w:hint="default"/>
+          <w:lang w:val="en-IN"/>
+        </w:rPr>
+      </w:pPr>
+    </w:p>
+    <w:p>
+      <w:pPr>
+        <w:pStyle w:val="7"/>
         <w:numPr>
           <w:ilvl w:val="0"/>
           <w:numId w:val="1"/>
@@ -1507,7 +1507,7 @@
     </w:p>
     <w:p>
       <w:pPr>
-        <w:pStyle w:val="6"/>
+        <w:pStyle w:val="7"/>
         <w:numPr>
           <w:ilvl w:val="0"/>
           <w:numId w:val="0"/>
@@ -1532,21 +1532,21 @@
     </w:p>
     <w:p>
       <w:pPr>
-        <w:pStyle w:val="6"/>
-        <w:numPr>
-          <w:ilvl w:val="0"/>
-          <w:numId w:val="0"/>
-        </w:numPr>
-        <w:ind w:left="1080" w:leftChars="0"/>
-        <w:rPr>
-          <w:rFonts w:hint="default"/>
-          <w:lang w:val="en-IN"/>
-        </w:rPr>
-      </w:pPr>
-    </w:p>
-    <w:p>
-      <w:pPr>
-        <w:pStyle w:val="6"/>
+        <w:pStyle w:val="7"/>
+        <w:numPr>
+          <w:ilvl w:val="0"/>
+          <w:numId w:val="0"/>
+        </w:numPr>
+        <w:ind w:left="1080" w:leftChars="0"/>
+        <w:rPr>
+          <w:rFonts w:hint="default"/>
+          <w:lang w:val="en-IN"/>
+        </w:rPr>
+      </w:pPr>
+    </w:p>
+    <w:p>
+      <w:pPr>
+        <w:pStyle w:val="7"/>
         <w:numPr>
           <w:ilvl w:val="0"/>
           <w:numId w:val="1"/>
@@ -1558,7 +1558,7 @@
     </w:p>
     <w:p>
       <w:pPr>
-        <w:pStyle w:val="6"/>
+        <w:pStyle w:val="7"/>
         <w:numPr>
           <w:ilvl w:val="0"/>
           <w:numId w:val="0"/>
@@ -1596,7 +1596,7 @@
     </w:p>
     <w:p>
       <w:pPr>
-        <w:pStyle w:val="6"/>
+        <w:pStyle w:val="7"/>
         <w:numPr>
           <w:ilvl w:val="0"/>
           <w:numId w:val="0"/>
@@ -1613,7 +1613,7 @@
     </w:p>
     <w:p>
       <w:pPr>
-        <w:pStyle w:val="6"/>
+        <w:pStyle w:val="7"/>
         <w:numPr>
           <w:ilvl w:val="0"/>
           <w:numId w:val="1"/>
@@ -1625,7 +1625,7 @@
     </w:p>
     <w:p>
       <w:pPr>
-        <w:pStyle w:val="6"/>
+        <w:pStyle w:val="7"/>
         <w:numPr>
           <w:ilvl w:val="0"/>
           <w:numId w:val="0"/>
@@ -1650,21 +1650,21 @@
     </w:p>
     <w:p>
       <w:pPr>
-        <w:pStyle w:val="6"/>
-        <w:numPr>
-          <w:ilvl w:val="0"/>
-          <w:numId w:val="0"/>
-        </w:numPr>
-        <w:ind w:left="1080" w:leftChars="0"/>
-        <w:rPr>
-          <w:rFonts w:hint="default"/>
-          <w:lang w:val="en-IN"/>
-        </w:rPr>
-      </w:pPr>
-    </w:p>
-    <w:p>
-      <w:pPr>
-        <w:pStyle w:val="6"/>
+        <w:pStyle w:val="7"/>
+        <w:numPr>
+          <w:ilvl w:val="0"/>
+          <w:numId w:val="0"/>
+        </w:numPr>
+        <w:ind w:left="1080" w:leftChars="0"/>
+        <w:rPr>
+          <w:rFonts w:hint="default"/>
+          <w:lang w:val="en-IN"/>
+        </w:rPr>
+      </w:pPr>
+    </w:p>
+    <w:p>
+      <w:pPr>
+        <w:pStyle w:val="7"/>
         <w:numPr>
           <w:ilvl w:val="0"/>
           <w:numId w:val="1"/>
@@ -1676,7 +1676,7 @@
     </w:p>
     <w:p>
       <w:pPr>
-        <w:pStyle w:val="6"/>
+        <w:pStyle w:val="7"/>
         <w:numPr>
           <w:ilvl w:val="0"/>
           <w:numId w:val="0"/>
@@ -1701,23 +1701,23 @@
     </w:p>
     <w:p>
       <w:pPr>
-        <w:pStyle w:val="6"/>
-        <w:numPr>
-          <w:ilvl w:val="0"/>
-          <w:numId w:val="0"/>
-        </w:numPr>
-        <w:ind w:left="1080" w:leftChars="0"/>
-        <w:rPr>
-          <w:rFonts w:hint="default"/>
-          <w:b/>
-          <w:bCs/>
-          <w:lang w:val="en-IN"/>
-        </w:rPr>
-      </w:pPr>
-    </w:p>
-    <w:p>
-      <w:pPr>
-        <w:pStyle w:val="6"/>
+        <w:pStyle w:val="7"/>
+        <w:numPr>
+          <w:ilvl w:val="0"/>
+          <w:numId w:val="0"/>
+        </w:numPr>
+        <w:ind w:left="1080" w:leftChars="0"/>
+        <w:rPr>
+          <w:rFonts w:hint="default"/>
+          <w:b/>
+          <w:bCs/>
+          <w:lang w:val="en-IN"/>
+        </w:rPr>
+      </w:pPr>
+    </w:p>
+    <w:p>
+      <w:pPr>
+        <w:pStyle w:val="7"/>
         <w:numPr>
           <w:ilvl w:val="0"/>
           <w:numId w:val="1"/>
@@ -1729,7 +1729,7 @@
     </w:p>
     <w:p>
       <w:pPr>
-        <w:pStyle w:val="6"/>
+        <w:pStyle w:val="7"/>
         <w:numPr>
           <w:ilvl w:val="0"/>
           <w:numId w:val="0"/>
@@ -1754,21 +1754,21 @@
     </w:p>
     <w:p>
       <w:pPr>
-        <w:pStyle w:val="6"/>
-        <w:numPr>
-          <w:ilvl w:val="0"/>
-          <w:numId w:val="0"/>
-        </w:numPr>
-        <w:ind w:left="1080" w:leftChars="0"/>
-        <w:rPr>
-          <w:rFonts w:hint="default"/>
-          <w:lang w:val="en-IN"/>
-        </w:rPr>
-      </w:pPr>
-    </w:p>
-    <w:p>
-      <w:pPr>
-        <w:pStyle w:val="6"/>
+        <w:pStyle w:val="7"/>
+        <w:numPr>
+          <w:ilvl w:val="0"/>
+          <w:numId w:val="0"/>
+        </w:numPr>
+        <w:ind w:left="1080" w:leftChars="0"/>
+        <w:rPr>
+          <w:rFonts w:hint="default"/>
+          <w:lang w:val="en-IN"/>
+        </w:rPr>
+      </w:pPr>
+    </w:p>
+    <w:p>
+      <w:pPr>
+        <w:pStyle w:val="7"/>
         <w:numPr>
           <w:ilvl w:val="0"/>
           <w:numId w:val="1"/>
@@ -1781,7 +1781,7 @@
     </w:p>
     <w:p>
       <w:pPr>
-        <w:pStyle w:val="6"/>
+        <w:pStyle w:val="7"/>
         <w:numPr>
           <w:ilvl w:val="0"/>
           <w:numId w:val="0"/>
@@ -1825,21 +1825,21 @@
     </w:p>
     <w:p>
       <w:pPr>
-        <w:pStyle w:val="6"/>
-        <w:numPr>
-          <w:ilvl w:val="0"/>
-          <w:numId w:val="0"/>
-        </w:numPr>
-        <w:ind w:left="1080" w:leftChars="0"/>
-        <w:rPr>
-          <w:rFonts w:hint="default"/>
-          <w:lang w:val="en-IN"/>
-        </w:rPr>
-      </w:pPr>
-    </w:p>
-    <w:p>
-      <w:pPr>
-        <w:pStyle w:val="6"/>
+        <w:pStyle w:val="7"/>
+        <w:numPr>
+          <w:ilvl w:val="0"/>
+          <w:numId w:val="0"/>
+        </w:numPr>
+        <w:ind w:left="1080" w:leftChars="0"/>
+        <w:rPr>
+          <w:rFonts w:hint="default"/>
+          <w:lang w:val="en-IN"/>
+        </w:rPr>
+      </w:pPr>
+    </w:p>
+    <w:p>
+      <w:pPr>
+        <w:pStyle w:val="7"/>
         <w:numPr>
           <w:ilvl w:val="0"/>
           <w:numId w:val="1"/>
@@ -1851,7 +1851,7 @@
     </w:p>
     <w:p>
       <w:pPr>
-        <w:pStyle w:val="6"/>
+        <w:pStyle w:val="7"/>
         <w:numPr>
           <w:ilvl w:val="0"/>
           <w:numId w:val="0"/>
@@ -1876,21 +1876,21 @@
     </w:p>
     <w:p>
       <w:pPr>
-        <w:pStyle w:val="6"/>
-        <w:numPr>
-          <w:ilvl w:val="0"/>
-          <w:numId w:val="0"/>
-        </w:numPr>
-        <w:ind w:left="1080" w:leftChars="0"/>
-        <w:rPr>
-          <w:rFonts w:hint="default"/>
-          <w:lang w:val="en-IN"/>
-        </w:rPr>
-      </w:pPr>
-    </w:p>
-    <w:p>
-      <w:pPr>
-        <w:pStyle w:val="6"/>
+        <w:pStyle w:val="7"/>
+        <w:numPr>
+          <w:ilvl w:val="0"/>
+          <w:numId w:val="0"/>
+        </w:numPr>
+        <w:ind w:left="1080" w:leftChars="0"/>
+        <w:rPr>
+          <w:rFonts w:hint="default"/>
+          <w:lang w:val="en-IN"/>
+        </w:rPr>
+      </w:pPr>
+    </w:p>
+    <w:p>
+      <w:pPr>
+        <w:pStyle w:val="7"/>
         <w:numPr>
           <w:ilvl w:val="0"/>
           <w:numId w:val="1"/>
@@ -1902,7 +1902,7 @@
     </w:p>
     <w:p>
       <w:pPr>
-        <w:pStyle w:val="6"/>
+        <w:pStyle w:val="7"/>
         <w:numPr>
           <w:ilvl w:val="0"/>
           <w:numId w:val="0"/>
@@ -1927,21 +1927,21 @@
     </w:p>
     <w:p>
       <w:pPr>
-        <w:pStyle w:val="6"/>
-        <w:numPr>
-          <w:ilvl w:val="0"/>
-          <w:numId w:val="0"/>
-        </w:numPr>
-        <w:ind w:left="1080" w:leftChars="0"/>
-        <w:rPr>
-          <w:rFonts w:hint="default"/>
-          <w:lang w:val="en-IN"/>
-        </w:rPr>
-      </w:pPr>
-    </w:p>
-    <w:p>
-      <w:pPr>
-        <w:pStyle w:val="6"/>
+        <w:pStyle w:val="7"/>
+        <w:numPr>
+          <w:ilvl w:val="0"/>
+          <w:numId w:val="0"/>
+        </w:numPr>
+        <w:ind w:left="1080" w:leftChars="0"/>
+        <w:rPr>
+          <w:rFonts w:hint="default"/>
+          <w:lang w:val="en-IN"/>
+        </w:rPr>
+      </w:pPr>
+    </w:p>
+    <w:p>
+      <w:pPr>
+        <w:pStyle w:val="7"/>
         <w:numPr>
           <w:ilvl w:val="0"/>
           <w:numId w:val="1"/>
@@ -1953,7 +1953,7 @@
     </w:p>
     <w:p>
       <w:pPr>
-        <w:pStyle w:val="6"/>
+        <w:pStyle w:val="7"/>
         <w:numPr>
           <w:ilvl w:val="0"/>
           <w:numId w:val="0"/>
@@ -1991,7 +1991,7 @@
     </w:p>
     <w:p>
       <w:pPr>
-        <w:pStyle w:val="6"/>
+        <w:pStyle w:val="7"/>
         <w:numPr>
           <w:ilvl w:val="0"/>
           <w:numId w:val="0"/>
@@ -2008,7 +2008,7 @@
     </w:p>
     <w:p>
       <w:pPr>
-        <w:pStyle w:val="6"/>
+        <w:pStyle w:val="7"/>
         <w:numPr>
           <w:ilvl w:val="0"/>
           <w:numId w:val="1"/>
@@ -2020,7 +2020,7 @@
     </w:p>
     <w:p>
       <w:pPr>
-        <w:pStyle w:val="6"/>
+        <w:pStyle w:val="7"/>
         <w:numPr>
           <w:ilvl w:val="0"/>
           <w:numId w:val="0"/>
@@ -2045,21 +2045,21 @@
     </w:p>
     <w:p>
       <w:pPr>
-        <w:pStyle w:val="6"/>
-        <w:numPr>
-          <w:ilvl w:val="0"/>
-          <w:numId w:val="0"/>
-        </w:numPr>
-        <w:ind w:left="1080" w:leftChars="0"/>
-        <w:rPr>
-          <w:rFonts w:hint="default"/>
-          <w:lang w:val="en-IN"/>
-        </w:rPr>
-      </w:pPr>
-    </w:p>
-    <w:p>
-      <w:pPr>
-        <w:pStyle w:val="6"/>
+        <w:pStyle w:val="7"/>
+        <w:numPr>
+          <w:ilvl w:val="0"/>
+          <w:numId w:val="0"/>
+        </w:numPr>
+        <w:ind w:left="1080" w:leftChars="0"/>
+        <w:rPr>
+          <w:rFonts w:hint="default"/>
+          <w:lang w:val="en-IN"/>
+        </w:rPr>
+      </w:pPr>
+    </w:p>
+    <w:p>
+      <w:pPr>
+        <w:pStyle w:val="7"/>
         <w:numPr>
           <w:ilvl w:val="0"/>
           <w:numId w:val="1"/>
@@ -2071,7 +2071,7 @@
     </w:p>
     <w:p>
       <w:pPr>
-        <w:pStyle w:val="6"/>
+        <w:pStyle w:val="7"/>
         <w:numPr>
           <w:ilvl w:val="0"/>
           <w:numId w:val="0"/>
@@ -2101,21 +2101,21 @@
     </w:p>
     <w:p>
       <w:pPr>
-        <w:pStyle w:val="6"/>
-        <w:numPr>
-          <w:ilvl w:val="0"/>
-          <w:numId w:val="0"/>
-        </w:numPr>
-        <w:ind w:left="1080" w:leftChars="0"/>
-        <w:rPr>
-          <w:rFonts w:hint="default"/>
-          <w:lang w:val="en-IN"/>
-        </w:rPr>
-      </w:pPr>
-    </w:p>
-    <w:p>
-      <w:pPr>
-        <w:pStyle w:val="6"/>
+        <w:pStyle w:val="7"/>
+        <w:numPr>
+          <w:ilvl w:val="0"/>
+          <w:numId w:val="0"/>
+        </w:numPr>
+        <w:ind w:left="1080" w:leftChars="0"/>
+        <w:rPr>
+          <w:rFonts w:hint="default"/>
+          <w:lang w:val="en-IN"/>
+        </w:rPr>
+      </w:pPr>
+    </w:p>
+    <w:p>
+      <w:pPr>
+        <w:pStyle w:val="7"/>
         <w:numPr>
           <w:ilvl w:val="0"/>
           <w:numId w:val="1"/>
@@ -2127,7 +2127,7 @@
     </w:p>
     <w:p>
       <w:pPr>
-        <w:pStyle w:val="6"/>
+        <w:pStyle w:val="7"/>
         <w:numPr>
           <w:ilvl w:val="0"/>
           <w:numId w:val="0"/>
@@ -2171,7 +2171,7 @@
     </w:p>
     <w:p>
       <w:pPr>
-        <w:pStyle w:val="6"/>
+        <w:pStyle w:val="7"/>
         <w:numPr>
           <w:ilvl w:val="0"/>
           <w:numId w:val="2"/>
@@ -2183,7 +2183,7 @@
     </w:p>
     <w:p>
       <w:pPr>
-        <w:pStyle w:val="6"/>
+        <w:pStyle w:val="7"/>
         <w:numPr>
           <w:ilvl w:val="0"/>
           <w:numId w:val="0"/>
@@ -2209,21 +2209,21 @@
     </w:p>
     <w:p>
       <w:pPr>
-        <w:pStyle w:val="6"/>
-        <w:numPr>
-          <w:ilvl w:val="0"/>
-          <w:numId w:val="0"/>
-        </w:numPr>
-        <w:ind w:left="1080" w:leftChars="0"/>
-        <w:rPr>
-          <w:rFonts w:hint="default"/>
-          <w:lang w:val="en-IN"/>
-        </w:rPr>
-      </w:pPr>
-    </w:p>
-    <w:p>
-      <w:pPr>
-        <w:pStyle w:val="6"/>
+        <w:pStyle w:val="7"/>
+        <w:numPr>
+          <w:ilvl w:val="0"/>
+          <w:numId w:val="0"/>
+        </w:numPr>
+        <w:ind w:left="1080" w:leftChars="0"/>
+        <w:rPr>
+          <w:rFonts w:hint="default"/>
+          <w:lang w:val="en-IN"/>
+        </w:rPr>
+      </w:pPr>
+    </w:p>
+    <w:p>
+      <w:pPr>
+        <w:pStyle w:val="7"/>
         <w:numPr>
           <w:ilvl w:val="0"/>
           <w:numId w:val="2"/>
@@ -2235,7 +2235,7 @@
     </w:p>
     <w:p>
       <w:pPr>
-        <w:pStyle w:val="6"/>
+        <w:pStyle w:val="7"/>
         <w:numPr>
           <w:ilvl w:val="0"/>
           <w:numId w:val="0"/>
@@ -2265,35 +2265,35 @@
     </w:p>
     <w:p>
       <w:pPr>
-        <w:pStyle w:val="6"/>
-        <w:numPr>
-          <w:ilvl w:val="0"/>
-          <w:numId w:val="0"/>
-        </w:numPr>
-        <w:ind w:left="1080" w:leftChars="0"/>
-        <w:rPr>
-          <w:rFonts w:hint="default"/>
-          <w:lang w:val="en-IN"/>
-        </w:rPr>
-      </w:pPr>
-    </w:p>
-    <w:p>
-      <w:pPr>
-        <w:pStyle w:val="6"/>
-        <w:numPr>
-          <w:ilvl w:val="0"/>
-          <w:numId w:val="0"/>
-        </w:numPr>
-        <w:ind w:left="1080" w:leftChars="0"/>
-        <w:rPr>
-          <w:rFonts w:hint="default"/>
-          <w:lang w:val="en-IN"/>
-        </w:rPr>
-      </w:pPr>
-    </w:p>
-    <w:p>
-      <w:pPr>
-        <w:pStyle w:val="6"/>
+        <w:pStyle w:val="7"/>
+        <w:numPr>
+          <w:ilvl w:val="0"/>
+          <w:numId w:val="0"/>
+        </w:numPr>
+        <w:ind w:left="1080" w:leftChars="0"/>
+        <w:rPr>
+          <w:rFonts w:hint="default"/>
+          <w:lang w:val="en-IN"/>
+        </w:rPr>
+      </w:pPr>
+    </w:p>
+    <w:p>
+      <w:pPr>
+        <w:pStyle w:val="7"/>
+        <w:numPr>
+          <w:ilvl w:val="0"/>
+          <w:numId w:val="0"/>
+        </w:numPr>
+        <w:ind w:left="1080" w:leftChars="0"/>
+        <w:rPr>
+          <w:rFonts w:hint="default"/>
+          <w:lang w:val="en-IN"/>
+        </w:rPr>
+      </w:pPr>
+    </w:p>
+    <w:p>
+      <w:pPr>
+        <w:pStyle w:val="7"/>
         <w:numPr>
           <w:ilvl w:val="0"/>
           <w:numId w:val="2"/>
@@ -2305,7 +2305,7 @@
     </w:p>
     <w:p>
       <w:pPr>
-        <w:pStyle w:val="6"/>
+        <w:pStyle w:val="7"/>
         <w:numPr>
           <w:ilvl w:val="0"/>
           <w:numId w:val="0"/>
@@ -2330,21 +2330,21 @@
     </w:p>
     <w:p>
       <w:pPr>
-        <w:pStyle w:val="6"/>
-        <w:numPr>
-          <w:ilvl w:val="0"/>
-          <w:numId w:val="0"/>
-        </w:numPr>
-        <w:ind w:left="1080" w:leftChars="0"/>
-        <w:rPr>
-          <w:rFonts w:hint="default"/>
-          <w:lang w:val="en-IN"/>
-        </w:rPr>
-      </w:pPr>
-    </w:p>
-    <w:p>
-      <w:pPr>
-        <w:pStyle w:val="6"/>
+        <w:pStyle w:val="7"/>
+        <w:numPr>
+          <w:ilvl w:val="0"/>
+          <w:numId w:val="0"/>
+        </w:numPr>
+        <w:ind w:left="1080" w:leftChars="0"/>
+        <w:rPr>
+          <w:rFonts w:hint="default"/>
+          <w:lang w:val="en-IN"/>
+        </w:rPr>
+      </w:pPr>
+    </w:p>
+    <w:p>
+      <w:pPr>
+        <w:pStyle w:val="7"/>
         <w:numPr>
           <w:ilvl w:val="0"/>
           <w:numId w:val="2"/>
@@ -2356,7 +2356,7 @@
     </w:p>
     <w:p>
       <w:pPr>
-        <w:pStyle w:val="6"/>
+        <w:pStyle w:val="7"/>
         <w:numPr>
           <w:ilvl w:val="0"/>
           <w:numId w:val="0"/>
@@ -2381,21 +2381,21 @@
     </w:p>
     <w:p>
       <w:pPr>
-        <w:pStyle w:val="6"/>
-        <w:numPr>
-          <w:ilvl w:val="0"/>
-          <w:numId w:val="0"/>
-        </w:numPr>
-        <w:ind w:left="1080" w:leftChars="0"/>
-        <w:rPr>
-          <w:rFonts w:hint="default"/>
-          <w:lang w:val="en-IN"/>
-        </w:rPr>
-      </w:pPr>
-    </w:p>
-    <w:p>
-      <w:pPr>
-        <w:pStyle w:val="6"/>
+        <w:pStyle w:val="7"/>
+        <w:numPr>
+          <w:ilvl w:val="0"/>
+          <w:numId w:val="0"/>
+        </w:numPr>
+        <w:ind w:left="1080" w:leftChars="0"/>
+        <w:rPr>
+          <w:rFonts w:hint="default"/>
+          <w:lang w:val="en-IN"/>
+        </w:rPr>
+      </w:pPr>
+    </w:p>
+    <w:p>
+      <w:pPr>
+        <w:pStyle w:val="7"/>
         <w:numPr>
           <w:ilvl w:val="0"/>
           <w:numId w:val="2"/>
@@ -2407,7 +2407,7 @@
     </w:p>
     <w:p>
       <w:pPr>
-        <w:pStyle w:val="6"/>
+        <w:pStyle w:val="7"/>
         <w:numPr>
           <w:ilvl w:val="0"/>
           <w:numId w:val="0"/>
@@ -2432,21 +2432,21 @@
     </w:p>
     <w:p>
       <w:pPr>
-        <w:pStyle w:val="6"/>
-        <w:numPr>
-          <w:ilvl w:val="0"/>
-          <w:numId w:val="0"/>
-        </w:numPr>
-        <w:ind w:left="1080" w:leftChars="0"/>
-        <w:rPr>
-          <w:rFonts w:hint="default"/>
-          <w:lang w:val="en-IN"/>
-        </w:rPr>
-      </w:pPr>
-    </w:p>
-    <w:p>
-      <w:pPr>
-        <w:pStyle w:val="6"/>
+        <w:pStyle w:val="7"/>
+        <w:numPr>
+          <w:ilvl w:val="0"/>
+          <w:numId w:val="0"/>
+        </w:numPr>
+        <w:ind w:left="1080" w:leftChars="0"/>
+        <w:rPr>
+          <w:rFonts w:hint="default"/>
+          <w:lang w:val="en-IN"/>
+        </w:rPr>
+      </w:pPr>
+    </w:p>
+    <w:p>
+      <w:pPr>
+        <w:pStyle w:val="7"/>
         <w:numPr>
           <w:ilvl w:val="0"/>
           <w:numId w:val="2"/>
@@ -2458,7 +2458,7 @@
     </w:p>
     <w:p>
       <w:pPr>
-        <w:pStyle w:val="6"/>
+        <w:pStyle w:val="7"/>
         <w:numPr>
           <w:ilvl w:val="0"/>
           <w:numId w:val="0"/>
@@ -2499,21 +2499,21 @@
     </w:p>
     <w:p>
       <w:pPr>
-        <w:pStyle w:val="6"/>
-        <w:numPr>
-          <w:ilvl w:val="0"/>
-          <w:numId w:val="0"/>
-        </w:numPr>
-        <w:ind w:left="1080" w:leftChars="0"/>
-        <w:rPr>
-          <w:rFonts w:hint="default"/>
-          <w:lang w:val="en-IN"/>
-        </w:rPr>
-      </w:pPr>
-    </w:p>
-    <w:p>
-      <w:pPr>
-        <w:pStyle w:val="6"/>
+        <w:pStyle w:val="7"/>
+        <w:numPr>
+          <w:ilvl w:val="0"/>
+          <w:numId w:val="0"/>
+        </w:numPr>
+        <w:ind w:left="1080" w:leftChars="0"/>
+        <w:rPr>
+          <w:rFonts w:hint="default"/>
+          <w:lang w:val="en-IN"/>
+        </w:rPr>
+      </w:pPr>
+    </w:p>
+    <w:p>
+      <w:pPr>
+        <w:pStyle w:val="7"/>
         <w:numPr>
           <w:ilvl w:val="0"/>
           <w:numId w:val="2"/>
@@ -2525,7 +2525,7 @@
     </w:p>
     <w:p>
       <w:pPr>
-        <w:pStyle w:val="6"/>
+        <w:pStyle w:val="7"/>
         <w:numPr>
           <w:ilvl w:val="0"/>
           <w:numId w:val="0"/>
@@ -2550,21 +2550,21 @@
     </w:p>
     <w:p>
       <w:pPr>
-        <w:pStyle w:val="6"/>
-        <w:numPr>
-          <w:ilvl w:val="0"/>
-          <w:numId w:val="0"/>
-        </w:numPr>
-        <w:ind w:left="1080" w:leftChars="0"/>
-        <w:rPr>
-          <w:rFonts w:hint="default"/>
-          <w:lang w:val="en-IN"/>
-        </w:rPr>
-      </w:pPr>
-    </w:p>
-    <w:p>
-      <w:pPr>
-        <w:pStyle w:val="6"/>
+        <w:pStyle w:val="7"/>
+        <w:numPr>
+          <w:ilvl w:val="0"/>
+          <w:numId w:val="0"/>
+        </w:numPr>
+        <w:ind w:left="1080" w:leftChars="0"/>
+        <w:rPr>
+          <w:rFonts w:hint="default"/>
+          <w:lang w:val="en-IN"/>
+        </w:rPr>
+      </w:pPr>
+    </w:p>
+    <w:p>
+      <w:pPr>
+        <w:pStyle w:val="7"/>
         <w:numPr>
           <w:ilvl w:val="0"/>
           <w:numId w:val="2"/>
@@ -2576,7 +2576,7 @@
     </w:p>
     <w:p>
       <w:pPr>
-        <w:pStyle w:val="6"/>
+        <w:pStyle w:val="7"/>
         <w:numPr>
           <w:ilvl w:val="0"/>
           <w:numId w:val="0"/>
@@ -2633,21 +2633,21 @@
     </w:p>
     <w:p>
       <w:pPr>
-        <w:pStyle w:val="6"/>
-        <w:numPr>
-          <w:ilvl w:val="0"/>
-          <w:numId w:val="0"/>
-        </w:numPr>
-        <w:ind w:left="1080" w:leftChars="0"/>
-        <w:rPr>
-          <w:rFonts w:hint="default"/>
-          <w:lang w:val="en-IN"/>
-        </w:rPr>
-      </w:pPr>
-    </w:p>
-    <w:p>
-      <w:pPr>
-        <w:pStyle w:val="6"/>
+        <w:pStyle w:val="7"/>
+        <w:numPr>
+          <w:ilvl w:val="0"/>
+          <w:numId w:val="0"/>
+        </w:numPr>
+        <w:ind w:left="1080" w:leftChars="0"/>
+        <w:rPr>
+          <w:rFonts w:hint="default"/>
+          <w:lang w:val="en-IN"/>
+        </w:rPr>
+      </w:pPr>
+    </w:p>
+    <w:p>
+      <w:pPr>
+        <w:pStyle w:val="7"/>
         <w:numPr>
           <w:ilvl w:val="0"/>
           <w:numId w:val="2"/>
@@ -2659,7 +2659,7 @@
     </w:p>
     <w:p>
       <w:pPr>
-        <w:pStyle w:val="6"/>
+        <w:pStyle w:val="7"/>
         <w:numPr>
           <w:ilvl w:val="0"/>
           <w:numId w:val="0"/>
@@ -2689,17 +2689,17 @@
     </w:p>
     <w:p>
       <w:pPr>
-        <w:pStyle w:val="6"/>
-        <w:numPr>
-          <w:ilvl w:val="0"/>
-          <w:numId w:val="0"/>
-        </w:numPr>
-        <w:ind w:left="1080" w:leftChars="0"/>
-      </w:pPr>
-    </w:p>
-    <w:p>
-      <w:pPr>
-        <w:pStyle w:val="6"/>
+        <w:pStyle w:val="7"/>
+        <w:numPr>
+          <w:ilvl w:val="0"/>
+          <w:numId w:val="0"/>
+        </w:numPr>
+        <w:ind w:left="1080" w:leftChars="0"/>
+      </w:pPr>
+    </w:p>
+    <w:p>
+      <w:pPr>
+        <w:pStyle w:val="7"/>
         <w:numPr>
           <w:ilvl w:val="0"/>
           <w:numId w:val="2"/>
@@ -2711,7 +2711,7 @@
     </w:p>
     <w:p>
       <w:pPr>
-        <w:pStyle w:val="6"/>
+        <w:pStyle w:val="7"/>
         <w:numPr>
           <w:ilvl w:val="0"/>
           <w:numId w:val="0"/>
@@ -2736,21 +2736,21 @@
     </w:p>
     <w:p>
       <w:pPr>
-        <w:pStyle w:val="6"/>
-        <w:numPr>
-          <w:ilvl w:val="0"/>
-          <w:numId w:val="0"/>
-        </w:numPr>
-        <w:ind w:left="1080" w:leftChars="0"/>
-        <w:rPr>
-          <w:rFonts w:hint="default"/>
-          <w:lang w:val="en-IN"/>
-        </w:rPr>
-      </w:pPr>
-    </w:p>
-    <w:p>
-      <w:pPr>
-        <w:pStyle w:val="6"/>
+        <w:pStyle w:val="7"/>
+        <w:numPr>
+          <w:ilvl w:val="0"/>
+          <w:numId w:val="0"/>
+        </w:numPr>
+        <w:ind w:left="1080" w:leftChars="0"/>
+        <w:rPr>
+          <w:rFonts w:hint="default"/>
+          <w:lang w:val="en-IN"/>
+        </w:rPr>
+      </w:pPr>
+    </w:p>
+    <w:p>
+      <w:pPr>
+        <w:pStyle w:val="7"/>
         <w:numPr>
           <w:ilvl w:val="0"/>
           <w:numId w:val="2"/>
@@ -2775,7 +2775,7 @@
     </w:p>
     <w:p>
       <w:pPr>
-        <w:pStyle w:val="6"/>
+        <w:pStyle w:val="7"/>
         <w:numPr>
           <w:ilvl w:val="0"/>
           <w:numId w:val="0"/>
@@ -2804,7 +2804,7 @@
     </w:p>
     <w:p>
       <w:pPr>
-        <w:pStyle w:val="6"/>
+        <w:pStyle w:val="7"/>
         <w:numPr>
           <w:ilvl w:val="0"/>
           <w:numId w:val="0"/>
@@ -2820,7 +2820,7 @@
     </w:p>
     <w:p>
       <w:pPr>
-        <w:pStyle w:val="6"/>
+        <w:pStyle w:val="7"/>
         <w:numPr>
           <w:ilvl w:val="0"/>
           <w:numId w:val="2"/>
@@ -2832,7 +2832,7 @@
     </w:p>
     <w:p>
       <w:pPr>
-        <w:pStyle w:val="6"/>
+        <w:pStyle w:val="7"/>
         <w:numPr>
           <w:ilvl w:val="0"/>
           <w:numId w:val="0"/>
@@ -2857,21 +2857,21 @@
     </w:p>
     <w:p>
       <w:pPr>
-        <w:pStyle w:val="6"/>
-        <w:numPr>
-          <w:ilvl w:val="0"/>
-          <w:numId w:val="0"/>
-        </w:numPr>
-        <w:ind w:left="1080" w:leftChars="0"/>
-        <w:rPr>
-          <w:rFonts w:hint="default"/>
-          <w:lang w:val="en-IN"/>
-        </w:rPr>
-      </w:pPr>
-    </w:p>
-    <w:p>
-      <w:pPr>
-        <w:pStyle w:val="6"/>
+        <w:pStyle w:val="7"/>
+        <w:numPr>
+          <w:ilvl w:val="0"/>
+          <w:numId w:val="0"/>
+        </w:numPr>
+        <w:ind w:left="1080" w:leftChars="0"/>
+        <w:rPr>
+          <w:rFonts w:hint="default"/>
+          <w:lang w:val="en-IN"/>
+        </w:rPr>
+      </w:pPr>
+    </w:p>
+    <w:p>
+      <w:pPr>
+        <w:pStyle w:val="7"/>
         <w:numPr>
           <w:ilvl w:val="0"/>
           <w:numId w:val="2"/>
@@ -2883,7 +2883,7 @@
     </w:p>
     <w:p>
       <w:pPr>
-        <w:pStyle w:val="6"/>
+        <w:pStyle w:val="7"/>
         <w:numPr>
           <w:ilvl w:val="0"/>
           <w:numId w:val="0"/>
@@ -2908,23 +2908,23 @@
     </w:p>
     <w:p>
       <w:pPr>
-        <w:pStyle w:val="6"/>
-        <w:numPr>
-          <w:ilvl w:val="0"/>
-          <w:numId w:val="0"/>
-        </w:numPr>
-        <w:ind w:left="1080" w:leftChars="0"/>
-        <w:rPr>
-          <w:rFonts w:hint="default"/>
-          <w:b/>
-          <w:bCs/>
-          <w:lang w:val="en-IN"/>
-        </w:rPr>
-      </w:pPr>
-    </w:p>
-    <w:p>
-      <w:pPr>
-        <w:pStyle w:val="6"/>
+        <w:pStyle w:val="7"/>
+        <w:numPr>
+          <w:ilvl w:val="0"/>
+          <w:numId w:val="0"/>
+        </w:numPr>
+        <w:ind w:left="1080" w:leftChars="0"/>
+        <w:rPr>
+          <w:rFonts w:hint="default"/>
+          <w:b/>
+          <w:bCs/>
+          <w:lang w:val="en-IN"/>
+        </w:rPr>
+      </w:pPr>
+    </w:p>
+    <w:p>
+      <w:pPr>
+        <w:pStyle w:val="7"/>
         <w:numPr>
           <w:ilvl w:val="0"/>
           <w:numId w:val="2"/>
@@ -2936,7 +2936,7 @@
     </w:p>
     <w:p>
       <w:pPr>
-        <w:pStyle w:val="6"/>
+        <w:pStyle w:val="7"/>
         <w:numPr>
           <w:ilvl w:val="0"/>
           <w:numId w:val="0"/>
@@ -2977,7 +2977,7 @@
     </w:p>
     <w:p>
       <w:pPr>
-        <w:pStyle w:val="6"/>
+        <w:pStyle w:val="7"/>
         <w:ind w:left="0"/>
         <w:rPr>
           <w:b/>
@@ -2992,7 +2992,7 @@
     </w:p>
     <w:p>
       <w:pPr>
-        <w:pStyle w:val="6"/>
+        <w:pStyle w:val="7"/>
         <w:numPr>
           <w:ilvl w:val="0"/>
           <w:numId w:val="3"/>
@@ -3004,7 +3004,7 @@
     </w:p>
     <w:p>
       <w:pPr>
-        <w:pStyle w:val="6"/>
+        <w:pStyle w:val="7"/>
         <w:numPr>
           <w:ilvl w:val="0"/>
           <w:numId w:val="0"/>
@@ -3034,21 +3034,21 @@
     </w:p>
     <w:p>
       <w:pPr>
-        <w:pStyle w:val="6"/>
-        <w:numPr>
-          <w:ilvl w:val="0"/>
-          <w:numId w:val="0"/>
-        </w:numPr>
-        <w:ind w:left="1080" w:leftChars="0"/>
-        <w:rPr>
-          <w:rFonts w:hint="default"/>
-          <w:lang w:val="en-IN"/>
-        </w:rPr>
-      </w:pPr>
-    </w:p>
-    <w:p>
-      <w:pPr>
-        <w:pStyle w:val="6"/>
+        <w:pStyle w:val="7"/>
+        <w:numPr>
+          <w:ilvl w:val="0"/>
+          <w:numId w:val="0"/>
+        </w:numPr>
+        <w:ind w:left="1080" w:leftChars="0"/>
+        <w:rPr>
+          <w:rFonts w:hint="default"/>
+          <w:lang w:val="en-IN"/>
+        </w:rPr>
+      </w:pPr>
+    </w:p>
+    <w:p>
+      <w:pPr>
+        <w:pStyle w:val="7"/>
         <w:numPr>
           <w:ilvl w:val="0"/>
           <w:numId w:val="3"/>
@@ -3060,7 +3060,7 @@
     </w:p>
     <w:p>
       <w:pPr>
-        <w:pStyle w:val="6"/>
+        <w:pStyle w:val="7"/>
         <w:numPr>
           <w:ilvl w:val="0"/>
           <w:numId w:val="0"/>
@@ -3090,21 +3090,21 @@
     </w:p>
     <w:p>
       <w:pPr>
-        <w:pStyle w:val="6"/>
-        <w:numPr>
-          <w:ilvl w:val="0"/>
-          <w:numId w:val="0"/>
-        </w:numPr>
-        <w:ind w:left="1080" w:leftChars="0"/>
-        <w:rPr>
-          <w:rFonts w:hint="default"/>
-          <w:lang w:val="en-IN"/>
-        </w:rPr>
-      </w:pPr>
-    </w:p>
-    <w:p>
-      <w:pPr>
-        <w:pStyle w:val="6"/>
+        <w:pStyle w:val="7"/>
+        <w:numPr>
+          <w:ilvl w:val="0"/>
+          <w:numId w:val="0"/>
+        </w:numPr>
+        <w:ind w:left="1080" w:leftChars="0"/>
+        <w:rPr>
+          <w:rFonts w:hint="default"/>
+          <w:lang w:val="en-IN"/>
+        </w:rPr>
+      </w:pPr>
+    </w:p>
+    <w:p>
+      <w:pPr>
+        <w:pStyle w:val="7"/>
         <w:numPr>
           <w:ilvl w:val="0"/>
           <w:numId w:val="3"/>
@@ -3116,7 +3116,7 @@
     </w:p>
     <w:p>
       <w:pPr>
-        <w:pStyle w:val="6"/>
+        <w:pStyle w:val="7"/>
         <w:numPr>
           <w:ilvl w:val="0"/>
           <w:numId w:val="0"/>
@@ -3141,21 +3141,21 @@
     </w:p>
     <w:p>
       <w:pPr>
-        <w:pStyle w:val="6"/>
-        <w:numPr>
-          <w:ilvl w:val="0"/>
-          <w:numId w:val="0"/>
-        </w:numPr>
-        <w:ind w:left="1080" w:leftChars="0"/>
-        <w:rPr>
-          <w:rFonts w:hint="default"/>
-          <w:lang w:val="en-IN"/>
-        </w:rPr>
-      </w:pPr>
-    </w:p>
-    <w:p>
-      <w:pPr>
-        <w:pStyle w:val="6"/>
+        <w:pStyle w:val="7"/>
+        <w:numPr>
+          <w:ilvl w:val="0"/>
+          <w:numId w:val="0"/>
+        </w:numPr>
+        <w:ind w:left="1080" w:leftChars="0"/>
+        <w:rPr>
+          <w:rFonts w:hint="default"/>
+          <w:lang w:val="en-IN"/>
+        </w:rPr>
+      </w:pPr>
+    </w:p>
+    <w:p>
+      <w:pPr>
+        <w:pStyle w:val="7"/>
         <w:numPr>
           <w:ilvl w:val="0"/>
           <w:numId w:val="3"/>
@@ -3167,7 +3167,7 @@
     </w:p>
     <w:p>
       <w:pPr>
-        <w:pStyle w:val="6"/>
+        <w:pStyle w:val="7"/>
         <w:numPr>
           <w:ilvl w:val="0"/>
           <w:numId w:val="0"/>
@@ -3192,21 +3192,21 @@
     </w:p>
     <w:p>
       <w:pPr>
-        <w:pStyle w:val="6"/>
-        <w:numPr>
-          <w:ilvl w:val="0"/>
-          <w:numId w:val="0"/>
-        </w:numPr>
-        <w:ind w:left="1080" w:leftChars="0"/>
-        <w:rPr>
-          <w:rFonts w:hint="default"/>
-          <w:lang w:val="en-IN"/>
-        </w:rPr>
-      </w:pPr>
-    </w:p>
-    <w:p>
-      <w:pPr>
-        <w:pStyle w:val="6"/>
+        <w:pStyle w:val="7"/>
+        <w:numPr>
+          <w:ilvl w:val="0"/>
+          <w:numId w:val="0"/>
+        </w:numPr>
+        <w:ind w:left="1080" w:leftChars="0"/>
+        <w:rPr>
+          <w:rFonts w:hint="default"/>
+          <w:lang w:val="en-IN"/>
+        </w:rPr>
+      </w:pPr>
+    </w:p>
+    <w:p>
+      <w:pPr>
+        <w:pStyle w:val="7"/>
         <w:numPr>
           <w:ilvl w:val="0"/>
           <w:numId w:val="3"/>
@@ -3218,7 +3218,7 @@
     </w:p>
     <w:p>
       <w:pPr>
-        <w:pStyle w:val="6"/>
+        <w:pStyle w:val="7"/>
         <w:numPr>
           <w:ilvl w:val="0"/>
           <w:numId w:val="0"/>
@@ -3248,21 +3248,21 @@
     </w:p>
     <w:p>
       <w:pPr>
-        <w:pStyle w:val="6"/>
-        <w:numPr>
-          <w:ilvl w:val="0"/>
-          <w:numId w:val="0"/>
-        </w:numPr>
-        <w:ind w:left="1080" w:leftChars="0"/>
-        <w:rPr>
-          <w:rFonts w:hint="default"/>
-          <w:lang w:val="en-IN"/>
-        </w:rPr>
-      </w:pPr>
-    </w:p>
-    <w:p>
-      <w:pPr>
-        <w:pStyle w:val="6"/>
+        <w:pStyle w:val="7"/>
+        <w:numPr>
+          <w:ilvl w:val="0"/>
+          <w:numId w:val="0"/>
+        </w:numPr>
+        <w:ind w:left="1080" w:leftChars="0"/>
+        <w:rPr>
+          <w:rFonts w:hint="default"/>
+          <w:lang w:val="en-IN"/>
+        </w:rPr>
+      </w:pPr>
+    </w:p>
+    <w:p>
+      <w:pPr>
+        <w:pStyle w:val="7"/>
         <w:numPr>
           <w:ilvl w:val="0"/>
           <w:numId w:val="3"/>
@@ -3274,7 +3274,7 @@
     </w:p>
     <w:p>
       <w:pPr>
-        <w:pStyle w:val="6"/>
+        <w:pStyle w:val="7"/>
         <w:numPr>
           <w:ilvl w:val="0"/>
           <w:numId w:val="0"/>
@@ -3299,21 +3299,21 @@
     </w:p>
     <w:p>
       <w:pPr>
-        <w:pStyle w:val="6"/>
-        <w:numPr>
-          <w:ilvl w:val="0"/>
-          <w:numId w:val="0"/>
-        </w:numPr>
-        <w:ind w:left="1080" w:leftChars="0"/>
-        <w:rPr>
-          <w:rFonts w:hint="default"/>
-          <w:lang w:val="en-IN"/>
-        </w:rPr>
-      </w:pPr>
-    </w:p>
-    <w:p>
-      <w:pPr>
-        <w:pStyle w:val="6"/>
+        <w:pStyle w:val="7"/>
+        <w:numPr>
+          <w:ilvl w:val="0"/>
+          <w:numId w:val="0"/>
+        </w:numPr>
+        <w:ind w:left="1080" w:leftChars="0"/>
+        <w:rPr>
+          <w:rFonts w:hint="default"/>
+          <w:lang w:val="en-IN"/>
+        </w:rPr>
+      </w:pPr>
+    </w:p>
+    <w:p>
+      <w:pPr>
+        <w:pStyle w:val="7"/>
         <w:numPr>
           <w:ilvl w:val="0"/>
           <w:numId w:val="3"/>
@@ -3325,7 +3325,7 @@
     </w:p>
     <w:p>
       <w:pPr>
-        <w:pStyle w:val="6"/>
+        <w:pStyle w:val="7"/>
         <w:numPr>
           <w:ilvl w:val="0"/>
           <w:numId w:val="0"/>
@@ -3350,21 +3350,21 @@
     </w:p>
     <w:p>
       <w:pPr>
-        <w:pStyle w:val="6"/>
-        <w:numPr>
-          <w:ilvl w:val="0"/>
-          <w:numId w:val="0"/>
-        </w:numPr>
-        <w:ind w:left="1080" w:leftChars="0"/>
-        <w:rPr>
-          <w:rFonts w:hint="default"/>
-          <w:lang w:val="en-IN"/>
-        </w:rPr>
-      </w:pPr>
-    </w:p>
-    <w:p>
-      <w:pPr>
-        <w:pStyle w:val="6"/>
+        <w:pStyle w:val="7"/>
+        <w:numPr>
+          <w:ilvl w:val="0"/>
+          <w:numId w:val="0"/>
+        </w:numPr>
+        <w:ind w:left="1080" w:leftChars="0"/>
+        <w:rPr>
+          <w:rFonts w:hint="default"/>
+          <w:lang w:val="en-IN"/>
+        </w:rPr>
+      </w:pPr>
+    </w:p>
+    <w:p>
+      <w:pPr>
+        <w:pStyle w:val="7"/>
         <w:numPr>
           <w:ilvl w:val="0"/>
           <w:numId w:val="3"/>
@@ -3376,7 +3376,7 @@
     </w:p>
     <w:p>
       <w:pPr>
-        <w:pStyle w:val="6"/>
+        <w:pStyle w:val="7"/>
         <w:numPr>
           <w:ilvl w:val="0"/>
           <w:numId w:val="0"/>
@@ -3401,21 +3401,21 @@
     </w:p>
     <w:p>
       <w:pPr>
-        <w:pStyle w:val="6"/>
-        <w:numPr>
-          <w:ilvl w:val="0"/>
-          <w:numId w:val="0"/>
-        </w:numPr>
-        <w:ind w:left="1080" w:leftChars="0"/>
-        <w:rPr>
-          <w:rFonts w:hint="default"/>
-          <w:lang w:val="en-IN"/>
-        </w:rPr>
-      </w:pPr>
-    </w:p>
-    <w:p>
-      <w:pPr>
-        <w:pStyle w:val="6"/>
+        <w:pStyle w:val="7"/>
+        <w:numPr>
+          <w:ilvl w:val="0"/>
+          <w:numId w:val="0"/>
+        </w:numPr>
+        <w:ind w:left="1080" w:leftChars="0"/>
+        <w:rPr>
+          <w:rFonts w:hint="default"/>
+          <w:lang w:val="en-IN"/>
+        </w:rPr>
+      </w:pPr>
+    </w:p>
+    <w:p>
+      <w:pPr>
+        <w:pStyle w:val="7"/>
         <w:numPr>
           <w:ilvl w:val="0"/>
           <w:numId w:val="3"/>
@@ -3427,7 +3427,7 @@
     </w:p>
     <w:p>
       <w:pPr>
-        <w:pStyle w:val="6"/>
+        <w:pStyle w:val="7"/>
         <w:numPr>
           <w:ilvl w:val="0"/>
           <w:numId w:val="0"/>
@@ -3459,21 +3459,21 @@
     </w:p>
     <w:p>
       <w:pPr>
-        <w:pStyle w:val="6"/>
-        <w:numPr>
-          <w:ilvl w:val="0"/>
-          <w:numId w:val="0"/>
-        </w:numPr>
-        <w:ind w:left="1080" w:leftChars="0"/>
-        <w:rPr>
-          <w:rFonts w:hint="default"/>
-          <w:lang w:val="en-IN"/>
-        </w:rPr>
-      </w:pPr>
-    </w:p>
-    <w:p>
-      <w:pPr>
-        <w:pStyle w:val="6"/>
+        <w:pStyle w:val="7"/>
+        <w:numPr>
+          <w:ilvl w:val="0"/>
+          <w:numId w:val="0"/>
+        </w:numPr>
+        <w:ind w:left="1080" w:leftChars="0"/>
+        <w:rPr>
+          <w:rFonts w:hint="default"/>
+          <w:lang w:val="en-IN"/>
+        </w:rPr>
+      </w:pPr>
+    </w:p>
+    <w:p>
+      <w:pPr>
+        <w:pStyle w:val="7"/>
         <w:numPr>
           <w:ilvl w:val="0"/>
           <w:numId w:val="3"/>
@@ -3485,7 +3485,7 @@
     </w:p>
     <w:p>
       <w:pPr>
-        <w:pStyle w:val="6"/>
+        <w:pStyle w:val="7"/>
         <w:numPr>
           <w:ilvl w:val="0"/>
           <w:numId w:val="0"/>
@@ -3510,21 +3510,21 @@
     </w:p>
     <w:p>
       <w:pPr>
-        <w:pStyle w:val="6"/>
-        <w:numPr>
-          <w:ilvl w:val="0"/>
-          <w:numId w:val="0"/>
-        </w:numPr>
-        <w:ind w:left="1080" w:leftChars="0"/>
-        <w:rPr>
-          <w:rFonts w:hint="default"/>
-          <w:lang w:val="en-IN"/>
-        </w:rPr>
-      </w:pPr>
-    </w:p>
-    <w:p>
-      <w:pPr>
-        <w:pStyle w:val="6"/>
+        <w:pStyle w:val="7"/>
+        <w:numPr>
+          <w:ilvl w:val="0"/>
+          <w:numId w:val="0"/>
+        </w:numPr>
+        <w:ind w:left="1080" w:leftChars="0"/>
+        <w:rPr>
+          <w:rFonts w:hint="default"/>
+          <w:lang w:val="en-IN"/>
+        </w:rPr>
+      </w:pPr>
+    </w:p>
+    <w:p>
+      <w:pPr>
+        <w:pStyle w:val="7"/>
         <w:numPr>
           <w:ilvl w:val="0"/>
           <w:numId w:val="3"/>
@@ -3536,7 +3536,7 @@
     </w:p>
     <w:p>
       <w:pPr>
-        <w:pStyle w:val="6"/>
+        <w:pStyle w:val="7"/>
         <w:numPr>
           <w:ilvl w:val="0"/>
           <w:numId w:val="0"/>
@@ -3561,20 +3561,20 @@
     </w:p>
     <w:p>
       <w:pPr>
-        <w:pStyle w:val="6"/>
-        <w:numPr>
-          <w:ilvl w:val="0"/>
-          <w:numId w:val="0"/>
-        </w:numPr>
-        <w:rPr>
-          <w:rFonts w:hint="default"/>
-          <w:lang w:val="en-IN"/>
-        </w:rPr>
-      </w:pPr>
-    </w:p>
-    <w:p>
-      <w:pPr>
-        <w:pStyle w:val="6"/>
+        <w:pStyle w:val="7"/>
+        <w:numPr>
+          <w:ilvl w:val="0"/>
+          <w:numId w:val="0"/>
+        </w:numPr>
+        <w:rPr>
+          <w:rFonts w:hint="default"/>
+          <w:lang w:val="en-IN"/>
+        </w:rPr>
+      </w:pPr>
+    </w:p>
+    <w:p>
+      <w:pPr>
+        <w:pStyle w:val="7"/>
         <w:numPr>
           <w:ilvl w:val="0"/>
           <w:numId w:val="3"/>
@@ -3586,7 +3586,7 @@
     </w:p>
     <w:p>
       <w:pPr>
-        <w:pStyle w:val="6"/>
+        <w:pStyle w:val="7"/>
         <w:numPr>
           <w:ilvl w:val="0"/>
           <w:numId w:val="0"/>
@@ -3611,21 +3611,21 @@
     </w:p>
     <w:p>
       <w:pPr>
-        <w:pStyle w:val="6"/>
-        <w:numPr>
-          <w:ilvl w:val="0"/>
-          <w:numId w:val="0"/>
-        </w:numPr>
-        <w:ind w:left="1080" w:leftChars="0"/>
-        <w:rPr>
-          <w:rFonts w:hint="default"/>
-          <w:lang w:val="en-IN"/>
-        </w:rPr>
-      </w:pPr>
-    </w:p>
-    <w:p>
-      <w:pPr>
-        <w:pStyle w:val="6"/>
+        <w:pStyle w:val="7"/>
+        <w:numPr>
+          <w:ilvl w:val="0"/>
+          <w:numId w:val="0"/>
+        </w:numPr>
+        <w:ind w:left="1080" w:leftChars="0"/>
+        <w:rPr>
+          <w:rFonts w:hint="default"/>
+          <w:lang w:val="en-IN"/>
+        </w:rPr>
+      </w:pPr>
+    </w:p>
+    <w:p>
+      <w:pPr>
+        <w:pStyle w:val="7"/>
         <w:numPr>
           <w:ilvl w:val="0"/>
           <w:numId w:val="3"/>
@@ -3637,7 +3637,7 @@
     </w:p>
     <w:p>
       <w:pPr>
-        <w:pStyle w:val="6"/>
+        <w:pStyle w:val="7"/>
         <w:numPr>
           <w:ilvl w:val="0"/>
           <w:numId w:val="0"/>
@@ -3662,21 +3662,21 @@
     </w:p>
     <w:p>
       <w:pPr>
-        <w:pStyle w:val="6"/>
-        <w:numPr>
-          <w:ilvl w:val="0"/>
-          <w:numId w:val="0"/>
-        </w:numPr>
-        <w:ind w:left="1080" w:leftChars="0"/>
-        <w:rPr>
-          <w:rFonts w:hint="default"/>
-          <w:lang w:val="en-IN"/>
-        </w:rPr>
-      </w:pPr>
-    </w:p>
-    <w:p>
-      <w:pPr>
-        <w:pStyle w:val="6"/>
+        <w:pStyle w:val="7"/>
+        <w:numPr>
+          <w:ilvl w:val="0"/>
+          <w:numId w:val="0"/>
+        </w:numPr>
+        <w:ind w:left="1080" w:leftChars="0"/>
+        <w:rPr>
+          <w:rFonts w:hint="default"/>
+          <w:lang w:val="en-IN"/>
+        </w:rPr>
+      </w:pPr>
+    </w:p>
+    <w:p>
+      <w:pPr>
+        <w:pStyle w:val="7"/>
         <w:numPr>
           <w:ilvl w:val="0"/>
           <w:numId w:val="3"/>
@@ -3688,7 +3688,7 @@
     </w:p>
     <w:p>
       <w:pPr>
-        <w:pStyle w:val="6"/>
+        <w:pStyle w:val="7"/>
         <w:numPr>
           <w:ilvl w:val="0"/>
           <w:numId w:val="0"/>
@@ -3736,101 +3736,101 @@
     </w:p>
     <w:p>
       <w:pPr>
-        <w:pStyle w:val="6"/>
-        <w:numPr>
-          <w:ilvl w:val="0"/>
-          <w:numId w:val="0"/>
-        </w:numPr>
-        <w:ind w:left="1080" w:leftChars="0"/>
-        <w:rPr>
-          <w:b/>
-          <w:bCs/>
-        </w:rPr>
-      </w:pPr>
-    </w:p>
-    <w:p>
-      <w:pPr>
-        <w:pStyle w:val="6"/>
-        <w:numPr>
-          <w:ilvl w:val="0"/>
-          <w:numId w:val="0"/>
-        </w:numPr>
-        <w:ind w:left="1080" w:leftChars="0"/>
-      </w:pPr>
-    </w:p>
-    <w:p>
-      <w:pPr>
-        <w:pStyle w:val="6"/>
-        <w:numPr>
-          <w:ilvl w:val="0"/>
-          <w:numId w:val="0"/>
-        </w:numPr>
-        <w:ind w:left="1080" w:leftChars="0"/>
-      </w:pPr>
-    </w:p>
-    <w:p>
-      <w:pPr>
-        <w:pStyle w:val="6"/>
-        <w:numPr>
-          <w:ilvl w:val="0"/>
-          <w:numId w:val="0"/>
-        </w:numPr>
-        <w:ind w:left="1080" w:leftChars="0"/>
-      </w:pPr>
-    </w:p>
-    <w:p>
-      <w:pPr>
-        <w:pStyle w:val="6"/>
-        <w:numPr>
-          <w:ilvl w:val="0"/>
-          <w:numId w:val="0"/>
-        </w:numPr>
-        <w:ind w:left="1080" w:leftChars="0"/>
-      </w:pPr>
-    </w:p>
-    <w:p>
-      <w:pPr>
-        <w:pStyle w:val="6"/>
-        <w:numPr>
-          <w:ilvl w:val="0"/>
-          <w:numId w:val="0"/>
-        </w:numPr>
-        <w:ind w:left="1080" w:leftChars="0"/>
-      </w:pPr>
-    </w:p>
-    <w:p>
-      <w:pPr>
-        <w:pStyle w:val="6"/>
-        <w:numPr>
-          <w:ilvl w:val="0"/>
-          <w:numId w:val="0"/>
-        </w:numPr>
-        <w:ind w:left="1080" w:leftChars="0"/>
-      </w:pPr>
-    </w:p>
-    <w:p>
-      <w:pPr>
-        <w:pStyle w:val="6"/>
-        <w:numPr>
-          <w:ilvl w:val="0"/>
-          <w:numId w:val="0"/>
-        </w:numPr>
-        <w:ind w:left="1080" w:leftChars="0"/>
-      </w:pPr>
-    </w:p>
-    <w:p>
-      <w:pPr>
-        <w:pStyle w:val="6"/>
-        <w:numPr>
-          <w:ilvl w:val="0"/>
-          <w:numId w:val="0"/>
-        </w:numPr>
-        <w:ind w:left="1080" w:leftChars="0"/>
-      </w:pPr>
-    </w:p>
-    <w:p>
-      <w:pPr>
-        <w:pStyle w:val="6"/>
+        <w:pStyle w:val="7"/>
+        <w:numPr>
+          <w:ilvl w:val="0"/>
+          <w:numId w:val="0"/>
+        </w:numPr>
+        <w:ind w:left="1080" w:leftChars="0"/>
+        <w:rPr>
+          <w:b/>
+          <w:bCs/>
+        </w:rPr>
+      </w:pPr>
+    </w:p>
+    <w:p>
+      <w:pPr>
+        <w:pStyle w:val="7"/>
+        <w:numPr>
+          <w:ilvl w:val="0"/>
+          <w:numId w:val="0"/>
+        </w:numPr>
+        <w:ind w:left="1080" w:leftChars="0"/>
+      </w:pPr>
+    </w:p>
+    <w:p>
+      <w:pPr>
+        <w:pStyle w:val="7"/>
+        <w:numPr>
+          <w:ilvl w:val="0"/>
+          <w:numId w:val="0"/>
+        </w:numPr>
+        <w:ind w:left="1080" w:leftChars="0"/>
+      </w:pPr>
+    </w:p>
+    <w:p>
+      <w:pPr>
+        <w:pStyle w:val="7"/>
+        <w:numPr>
+          <w:ilvl w:val="0"/>
+          <w:numId w:val="0"/>
+        </w:numPr>
+        <w:ind w:left="1080" w:leftChars="0"/>
+      </w:pPr>
+    </w:p>
+    <w:p>
+      <w:pPr>
+        <w:pStyle w:val="7"/>
+        <w:numPr>
+          <w:ilvl w:val="0"/>
+          <w:numId w:val="0"/>
+        </w:numPr>
+        <w:ind w:left="1080" w:leftChars="0"/>
+      </w:pPr>
+    </w:p>
+    <w:p>
+      <w:pPr>
+        <w:pStyle w:val="7"/>
+        <w:numPr>
+          <w:ilvl w:val="0"/>
+          <w:numId w:val="0"/>
+        </w:numPr>
+        <w:ind w:left="1080" w:leftChars="0"/>
+      </w:pPr>
+    </w:p>
+    <w:p>
+      <w:pPr>
+        <w:pStyle w:val="7"/>
+        <w:numPr>
+          <w:ilvl w:val="0"/>
+          <w:numId w:val="0"/>
+        </w:numPr>
+        <w:ind w:left="1080" w:leftChars="0"/>
+      </w:pPr>
+    </w:p>
+    <w:p>
+      <w:pPr>
+        <w:pStyle w:val="7"/>
+        <w:numPr>
+          <w:ilvl w:val="0"/>
+          <w:numId w:val="0"/>
+        </w:numPr>
+        <w:ind w:left="1080" w:leftChars="0"/>
+      </w:pPr>
+    </w:p>
+    <w:p>
+      <w:pPr>
+        <w:pStyle w:val="7"/>
+        <w:numPr>
+          <w:ilvl w:val="0"/>
+          <w:numId w:val="0"/>
+        </w:numPr>
+        <w:ind w:left="1080" w:leftChars="0"/>
+      </w:pPr>
+    </w:p>
+    <w:p>
+      <w:pPr>
+        <w:pStyle w:val="7"/>
         <w:numPr>
           <w:ilvl w:val="0"/>
           <w:numId w:val="0"/>
@@ -3850,7 +3850,7 @@
     </w:p>
     <w:p>
       <w:pPr>
-        <w:pStyle w:val="6"/>
+        <w:pStyle w:val="7"/>
         <w:numPr>
           <w:ilvl w:val="0"/>
           <w:numId w:val="0"/>
@@ -3907,13 +3907,13 @@
     </w:p>
     <w:p>
       <w:pPr>
-        <w:pStyle w:val="6"/>
+        <w:pStyle w:val="7"/>
         <w:ind w:left="0"/>
       </w:pPr>
     </w:p>
     <w:p>
       <w:pPr>
-        <w:pStyle w:val="6"/>
+        <w:pStyle w:val="7"/>
         <w:ind w:left="0"/>
       </w:pPr>
     </w:p>
@@ -3937,183 +3937,275 @@
         </w:rPr>
         <w:t>GIT Remoting</w:t>
       </w:r>
+    </w:p>
+    <w:p>
+      <w:r>
+        <w:t xml:space="preserve">Objective: Pushing source code into GITHUB &amp; collaborate team members. </w:t>
+      </w:r>
+    </w:p>
+    <w:p>
+      <w:r>
+        <w:t>SECTION-3 (Pushing assignments to remote repository) - Steps to follow:</w:t>
+      </w:r>
+    </w:p>
+    <w:p>
+      <w:pPr>
+        <w:pStyle w:val="7"/>
+        <w:numPr>
+          <w:ilvl w:val="0"/>
+          <w:numId w:val="1"/>
+        </w:numPr>
+      </w:pPr>
+      <w:r>
+        <w:t>Create a github account if you do not have already.</w:t>
+      </w:r>
+    </w:p>
+    <w:p>
+      <w:pPr>
+        <w:pStyle w:val="7"/>
+        <w:numPr>
+          <w:ilvl w:val="0"/>
+          <w:numId w:val="1"/>
+        </w:numPr>
+        <w:rPr>
+          <w:rFonts w:hint="default"/>
+          <w:lang w:val="en-IN"/>
+        </w:rPr>
+      </w:pPr>
+      <w:r>
+        <w:t>Login on into github account.</w:t>
+      </w:r>
+    </w:p>
+    <w:p>
+      <w:pPr>
+        <w:pStyle w:val="7"/>
+        <w:numPr>
+          <w:ilvl w:val="0"/>
+          <w:numId w:val="1"/>
+        </w:numPr>
+      </w:pPr>
+      <w:r>
+        <w:t>Create new public repository ‘freshersbatch-oct16’.</w:t>
+      </w:r>
+    </w:p>
+    <w:p>
+      <w:pPr>
+        <w:pStyle w:val="7"/>
+        <w:numPr>
+          <w:ilvl w:val="0"/>
+          <w:numId w:val="0"/>
+        </w:numPr>
+        <w:ind w:left="1080" w:leftChars="0"/>
+        <w:rPr>
+          <w:rFonts w:hint="default"/>
+          <w:b/>
+          <w:bCs/>
+          <w:lang w:val="en-IN"/>
+        </w:rPr>
+      </w:pPr>
+      <w:r>
+        <w:rPr>
+          <w:rFonts w:hint="default"/>
+          <w:b/>
+          <w:bCs/>
+          <w:lang w:val="en-IN"/>
+        </w:rPr>
+        <w:t>Ans:- Click NEW button to create new repository</w:t>
+      </w:r>
+    </w:p>
+    <w:p>
+      <w:pPr>
+        <w:pStyle w:val="7"/>
+        <w:numPr>
+          <w:ilvl w:val="0"/>
+          <w:numId w:val="1"/>
+        </w:numPr>
+      </w:pPr>
+      <w:r>
+        <w:t>Commit &amp; push any sample file to this repository under ‘Assignments’ directory.</w:t>
+      </w:r>
+    </w:p>
+    <w:p>
+      <w:pPr>
+        <w:pStyle w:val="7"/>
+        <w:numPr>
+          <w:ilvl w:val="0"/>
+          <w:numId w:val="0"/>
+        </w:numPr>
+        <w:ind w:left="1080" w:leftChars="0"/>
+        <w:rPr>
+          <w:rFonts w:hint="default"/>
+          <w:b/>
+          <w:bCs/>
+          <w:lang w:val="en-IN"/>
+        </w:rPr>
+      </w:pPr>
+      <w:r>
+        <w:rPr>
+          <w:rFonts w:hint="default"/>
+          <w:b/>
+          <w:bCs/>
+          <w:lang w:val="en-IN"/>
+        </w:rPr>
+        <w:t>Ans:-     git config --global user.name ‘abhiyadav599'</w:t>
+      </w:r>
+    </w:p>
+    <w:p>
+      <w:pPr>
+        <w:pStyle w:val="7"/>
+        <w:numPr>
+          <w:ilvl w:val="0"/>
+          <w:numId w:val="0"/>
+        </w:numPr>
+        <w:ind w:left="1080" w:leftChars="0" w:firstLine="716" w:firstLineChars="0"/>
+        <w:rPr>
+          <w:rFonts w:hint="default"/>
+          <w:b/>
+          <w:bCs/>
+          <w:lang w:val="en-IN"/>
+        </w:rPr>
+      </w:pPr>
+      <w:r>
+        <w:rPr>
+          <w:rFonts w:hint="default"/>
+          <w:b/>
+          <w:bCs/>
+          <w:lang w:val="en-IN"/>
+        </w:rPr>
+        <w:t>git config --global user.email ‘abhishek.hariram.yadav’</w:t>
+      </w:r>
+    </w:p>
+    <w:p>
+      <w:pPr>
+        <w:pStyle w:val="7"/>
+        <w:numPr>
+          <w:ilvl w:val="0"/>
+          <w:numId w:val="0"/>
+        </w:numPr>
+        <w:ind w:left="1080" w:leftChars="0" w:firstLine="716" w:firstLineChars="0"/>
+        <w:rPr>
+          <w:rFonts w:hint="default"/>
+          <w:b/>
+          <w:bCs/>
+          <w:lang w:val="en-IN"/>
+        </w:rPr>
+      </w:pPr>
+      <w:r>
+        <w:rPr>
+          <w:rFonts w:hint="default"/>
+          <w:b/>
+          <w:bCs/>
+          <w:lang w:val="en-IN"/>
+        </w:rPr>
+        <w:t xml:space="preserve">git remote add origin </w:t>
+      </w:r>
+      <w:r>
+        <w:rPr>
+          <w:rFonts w:hint="default"/>
+          <w:b/>
+          <w:bCs/>
+          <w:lang w:val="en-IN"/>
+        </w:rPr>
+        <w:fldChar w:fldCharType="begin"/>
+      </w:r>
+      <w:r>
+        <w:rPr>
+          <w:rFonts w:hint="default"/>
+          <w:b/>
+          <w:bCs/>
+          <w:lang w:val="en-IN"/>
+        </w:rPr>
+        <w:instrText xml:space="preserve"> HYPERLINK "https://github.com/abhiyadav599/Abhisek-Yadav_Assignments.git" </w:instrText>
+      </w:r>
+      <w:r>
+        <w:rPr>
+          <w:rFonts w:hint="default"/>
+          <w:b/>
+          <w:bCs/>
+          <w:lang w:val="en-IN"/>
+        </w:rPr>
+        <w:fldChar w:fldCharType="separate"/>
+      </w:r>
+      <w:r>
+        <w:rPr>
+          <w:rStyle w:val="6"/>
+          <w:rFonts w:hint="default"/>
+          <w:b/>
+          <w:bCs/>
+          <w:lang w:val="en-IN"/>
+        </w:rPr>
+        <w:t>https://github.com/abhiyadav599/Abhisek-Yadav_Assignments.git</w:t>
+      </w:r>
+      <w:r>
+        <w:rPr>
+          <w:rFonts w:hint="default"/>
+          <w:b/>
+          <w:bCs/>
+          <w:lang w:val="en-IN"/>
+        </w:rPr>
+        <w:fldChar w:fldCharType="end"/>
+      </w:r>
+    </w:p>
+    <w:p>
+      <w:pPr>
+        <w:pStyle w:val="7"/>
+        <w:numPr>
+          <w:ilvl w:val="0"/>
+          <w:numId w:val="0"/>
+        </w:numPr>
+        <w:ind w:left="1080" w:leftChars="0" w:firstLine="716" w:firstLineChars="0"/>
+        <w:rPr>
+          <w:rFonts w:hint="default"/>
+          <w:b/>
+          <w:bCs/>
+          <w:lang w:val="en-IN"/>
+        </w:rPr>
+      </w:pPr>
+      <w:r>
+        <w:rPr>
+          <w:rFonts w:hint="default"/>
+          <w:b/>
+          <w:bCs/>
+          <w:lang w:val="en-IN"/>
+        </w:rPr>
+        <w:t>git branch -M main</w:t>
+      </w:r>
+    </w:p>
+    <w:p>
+      <w:pPr>
+        <w:pStyle w:val="7"/>
+        <w:numPr>
+          <w:ilvl w:val="0"/>
+          <w:numId w:val="0"/>
+        </w:numPr>
+        <w:ind w:left="1080" w:leftChars="0" w:firstLine="716" w:firstLineChars="0"/>
+        <w:rPr>
+          <w:rFonts w:hint="default"/>
+          <w:b/>
+          <w:bCs/>
+          <w:lang w:val="en-IN"/>
+        </w:rPr>
+      </w:pPr>
+      <w:r>
+        <w:rPr>
+          <w:rFonts w:hint="default"/>
+          <w:b/>
+          <w:bCs/>
+          <w:lang w:val="en-IN"/>
+        </w:rPr>
+        <w:t>git push -u</w:t>
+      </w:r>
       <w:bookmarkStart w:id="0" w:name="_GoBack"/>
       <w:bookmarkEnd w:id="0"/>
-    </w:p>
-    <w:p>
-      <w:r>
-        <w:t xml:space="preserve">Objective: Pushing source code into GITHUB &amp; collaborate team members. </w:t>
-      </w:r>
-    </w:p>
-    <w:p>
-      <w:r>
-        <w:t>SECTION-3 (Pushing assignments to remote repository) - Steps to follow:</w:t>
-      </w:r>
-    </w:p>
-    <w:p>
-      <w:pPr>
-        <w:pStyle w:val="6"/>
-        <w:numPr>
-          <w:ilvl w:val="0"/>
-          <w:numId w:val="1"/>
-        </w:numPr>
-      </w:pPr>
-      <w:r>
-        <w:t>Create a github account if you do not have already.</w:t>
-      </w:r>
-    </w:p>
-    <w:p>
-      <w:pPr>
-        <w:pStyle w:val="6"/>
-        <w:numPr>
-          <w:ilvl w:val="0"/>
-          <w:numId w:val="1"/>
-        </w:numPr>
-        <w:rPr>
-          <w:rFonts w:hint="default"/>
-          <w:lang w:val="en-IN"/>
-        </w:rPr>
-      </w:pPr>
-      <w:r>
-        <w:t>Login on into github account.</w:t>
-      </w:r>
-    </w:p>
-    <w:p>
-      <w:pPr>
-        <w:pStyle w:val="6"/>
-        <w:numPr>
-          <w:ilvl w:val="0"/>
-          <w:numId w:val="1"/>
-        </w:numPr>
-      </w:pPr>
-      <w:r>
-        <w:t>Create new public repository ‘freshersbatch-oct16’.</w:t>
-      </w:r>
-    </w:p>
-    <w:p>
-      <w:pPr>
-        <w:pStyle w:val="6"/>
-        <w:numPr>
-          <w:ilvl w:val="0"/>
-          <w:numId w:val="0"/>
-        </w:numPr>
-        <w:ind w:left="1080" w:leftChars="0"/>
-        <w:rPr>
-          <w:rFonts w:hint="default"/>
-          <w:b/>
-          <w:bCs/>
-          <w:lang w:val="en-IN"/>
-        </w:rPr>
-      </w:pPr>
-      <w:r>
-        <w:rPr>
-          <w:rFonts w:hint="default"/>
-          <w:b/>
-          <w:bCs/>
-          <w:lang w:val="en-IN"/>
-        </w:rPr>
-        <w:t>Ans:- Click NEW button to create new repository</w:t>
-      </w:r>
-    </w:p>
-    <w:p>
-      <w:pPr>
-        <w:pStyle w:val="6"/>
-        <w:numPr>
-          <w:ilvl w:val="0"/>
-          <w:numId w:val="1"/>
-        </w:numPr>
-      </w:pPr>
-      <w:r>
-        <w:t>Commit &amp; push any sample file to this repository under ‘Assignments’ directory.</w:t>
-      </w:r>
-    </w:p>
-    <w:p>
-      <w:pPr>
-        <w:pStyle w:val="6"/>
-        <w:numPr>
-          <w:ilvl w:val="0"/>
-          <w:numId w:val="0"/>
-        </w:numPr>
-        <w:ind w:left="1080" w:leftChars="0"/>
-        <w:rPr>
-          <w:rFonts w:hint="default"/>
-          <w:b/>
-          <w:bCs/>
-          <w:lang w:val="en-IN"/>
-        </w:rPr>
-      </w:pPr>
-      <w:r>
-        <w:rPr>
-          <w:rFonts w:hint="default"/>
-          <w:b/>
-          <w:bCs/>
-          <w:lang w:val="en-IN"/>
-        </w:rPr>
-        <w:t>Ans:-     git config --global user.name ‘abhiyadav599'</w:t>
-      </w:r>
-    </w:p>
-    <w:p>
-      <w:pPr>
-        <w:pStyle w:val="6"/>
-        <w:numPr>
-          <w:ilvl w:val="0"/>
-          <w:numId w:val="0"/>
-        </w:numPr>
-        <w:ind w:left="1080" w:leftChars="0" w:firstLine="716" w:firstLineChars="0"/>
-        <w:rPr>
-          <w:rFonts w:hint="default"/>
-          <w:b/>
-          <w:bCs/>
-          <w:lang w:val="en-IN"/>
-        </w:rPr>
-      </w:pPr>
-      <w:r>
-        <w:rPr>
-          <w:rFonts w:hint="default"/>
-          <w:b/>
-          <w:bCs/>
-          <w:lang w:val="en-IN"/>
-        </w:rPr>
-        <w:t>git config --global user.email ‘abhishek.hariram.yadav’</w:t>
-      </w:r>
-    </w:p>
-    <w:p>
-      <w:pPr>
-        <w:pStyle w:val="6"/>
-        <w:numPr>
-          <w:ilvl w:val="0"/>
-          <w:numId w:val="0"/>
-        </w:numPr>
-        <w:ind w:left="1080" w:leftChars="0" w:firstLine="716" w:firstLineChars="0"/>
-        <w:rPr>
-          <w:rFonts w:hint="default"/>
-          <w:b/>
-          <w:bCs/>
-          <w:lang w:val="en-IN"/>
-        </w:rPr>
-      </w:pPr>
-    </w:p>
-    <w:p>
-      <w:pPr>
-        <w:pStyle w:val="6"/>
-        <w:numPr>
-          <w:ilvl w:val="0"/>
-          <w:numId w:val="0"/>
-        </w:numPr>
-        <w:ind w:left="1080" w:leftChars="0"/>
-        <w:rPr>
-          <w:rFonts w:hint="default"/>
-          <w:b/>
-          <w:bCs/>
-          <w:lang w:val="en-IN"/>
-        </w:rPr>
-      </w:pPr>
-    </w:p>
-    <w:p>
-      <w:pPr>
-        <w:pStyle w:val="6"/>
-        <w:ind w:left="0"/>
-      </w:pPr>
+      <w:r>
+        <w:rPr>
+          <w:rFonts w:hint="default"/>
+          <w:b/>
+          <w:bCs/>
+          <w:lang w:val="en-IN"/>
+        </w:rPr>
+        <w:t xml:space="preserve"> origin main</w:t>
+      </w:r>
     </w:p>
     <w:p>
       <w:r>
@@ -4122,7 +4214,7 @@
     </w:p>
     <w:p>
       <w:pPr>
-        <w:pStyle w:val="6"/>
+        <w:pStyle w:val="7"/>
         <w:numPr>
           <w:ilvl w:val="0"/>
           <w:numId w:val="4"/>
@@ -4134,7 +4226,7 @@
     </w:p>
     <w:p>
       <w:pPr>
-        <w:pStyle w:val="6"/>
+        <w:pStyle w:val="7"/>
         <w:numPr>
           <w:ilvl w:val="0"/>
           <w:numId w:val="4"/>
@@ -4146,7 +4238,7 @@
     </w:p>
     <w:p>
       <w:pPr>
-        <w:pStyle w:val="6"/>
+        <w:pStyle w:val="7"/>
         <w:numPr>
           <w:ilvl w:val="0"/>
           <w:numId w:val="4"/>
@@ -4158,7 +4250,7 @@
     </w:p>
     <w:p>
       <w:pPr>
-        <w:pStyle w:val="6"/>
+        <w:pStyle w:val="7"/>
         <w:numPr>
           <w:ilvl w:val="0"/>
           <w:numId w:val="4"/>
@@ -4170,7 +4262,7 @@
     </w:p>
     <w:p>
       <w:pPr>
-        <w:pStyle w:val="6"/>
+        <w:pStyle w:val="7"/>
         <w:ind w:left="0"/>
       </w:pPr>
     </w:p>
@@ -4939,7 +5031,18 @@
       <w:lang w:val="en-US" w:eastAsia="zh-CN" w:bidi="ar"/>
     </w:rPr>
   </w:style>
-  <w:style w:type="paragraph" w:styleId="6">
+  <w:style w:type="character" w:styleId="6">
+    <w:name w:val="Hyperlink"/>
+    <w:basedOn w:val="2"/>
+    <w:semiHidden/>
+    <w:unhideWhenUsed/>
+    <w:uiPriority w:val="99"/>
+    <w:rPr>
+      <w:color w:val="0000FF"/>
+      <w:u w:val="single"/>
+    </w:rPr>
+  </w:style>
+  <w:style w:type="paragraph" w:styleId="7">
     <w:name w:val="List Paragraph"/>
     <w:basedOn w:val="1"/>
     <w:qFormat/>

</xml_diff>